<commit_message>
Update word document fixtures to latest version (#353)
</commit_message>
<xml_diff>
--- a/spec/fixtures/docx/Ausschuettung_Vorlage.docx
+++ b/spec/fixtures/docx/Ausschuettung_Vorlage.docx
@@ -18,7 +18,7 @@
           <w:id w:val="549197982"/>
           <w:lock w:val="sdtContentLocked"/>
           <w:placeholder>
-            <w:docPart w:val="F2EC41D4254D134EB419191138DC3158"/>
+            <w:docPart w:val="4B2C4C6ECD77417589129272909E2304"/>
           </w:placeholder>
         </w:sdtPr>
         <w:sdtEndPr/>
@@ -31,7 +31,7 @@
               <w:sdtPr>
                 <w:id w:val="-653920406"/>
                 <w:placeholder>
-                  <w:docPart w:val="B7024CD20900E646B78F61C0383ACB2F"/>
+                  <w:docPart w:val="2DB755D50C6B498880B1D5668299DD97"/>
                 </w:placeholder>
                 <w:text/>
               </w:sdtPr>
@@ -39,6 +39,7 @@
                 <w:rPr>
                   <w:rFonts w:ascii="HelveticaNeueLTCom-Lt" w:hAnsi="HelveticaNeueLTCom-Lt" w:cs="HelveticaNeueLTCom-Lt"/>
                   <w:szCs w:val="13"/>
+                  <w:lang w:val="en-US"/>
                 </w:rPr>
               </w:sdtEndPr>
               <w:sdtContent>
@@ -55,10 +56,9 @@
                     </w:pPr>
                     <w:r>
                       <w:rPr>
-                        <w:rFonts w:ascii="HelveticaNeueLTCom-Lt" w:hAnsi="HelveticaNeueLTCom-Lt" w:cs="HelveticaNeueLTCom-Lt"/>
-                        <w:szCs w:val="13"/>
+                        <w:lang w:val="en-US"/>
                       </w:rPr>
-                      <w:t>HQ Trust GmbH, Am Pilgerrain 17, 61352 Bad Homburg</w:t>
+                      <w:t>HQ Asset Servicing GmbH, Am Pilgerrain 17, 61352 Bad Homburg</w:t>
                     </w:r>
                   </w:p>
                 </w:tc>
@@ -87,7 +87,7 @@
           <w:id w:val="102928199"/>
           <w:lock w:val="sdtContentLocked"/>
           <w:placeholder>
-            <w:docPart w:val="F2EC41D4254D134EB419191138DC3158"/>
+            <w:docPart w:val="4B2C4C6ECD77417589129272909E2304"/>
           </w:placeholder>
         </w:sdtPr>
         <w:sdtEndPr/>
@@ -103,7 +103,7 @@
                 </w:rPr>
                 <w:id w:val="173900"/>
                 <w:placeholder>
-                  <w:docPart w:val="6BAFBD63A754924C8216BC115CFB68DA"/>
+                  <w:docPart w:val="3A3EE0FE00AD46D5B92E600267E7F605"/>
                 </w:placeholder>
               </w:sdtPr>
               <w:sdtEndPr/>
@@ -112,104 +112,90 @@
                   <w:tcPr>
                     <w:tcW w:w="4535" w:type="dxa"/>
                   </w:tcPr>
-                  <w:sdt>
-                    <w:sdtPr>
+                  <w:p>
+                    <w:pPr>
+                      <w:pStyle w:val="Empfnger"/>
+                      <w:rPr>
+                        <w:b/>
+                        <w:lang w:val="en-US"/>
+                      </w:rPr>
+                    </w:pPr>
+                    <w:r>
+                      <w:rPr>
+                        <w:b/>
+                      </w:rPr>
+                      <w:fldChar w:fldCharType="begin"/>
+                    </w:r>
+                    <w:r>
+                      <w:rPr>
+                        <w:b/>
+                        <w:lang w:val="en-US"/>
+                      </w:rPr>
+                      <w:instrText xml:space="preserve"> MERGEFIELD =investor.confidential \* MERGEFORMAT </w:instrText>
+                    </w:r>
+                    <w:r>
+                      <w:rPr>
+                        <w:b/>
+                      </w:rPr>
+                      <w:fldChar w:fldCharType="separate"/>
+                    </w:r>
+                    <w:r>
+                      <w:rPr>
+                        <w:b/>
+                        <w:noProof/>
+                        <w:lang w:val="en-US"/>
+                      </w:rPr>
+                      <w:t>«=investor.confidential»</w:t>
+                    </w:r>
+                    <w:r>
+                      <w:rPr>
+                        <w:b/>
+                      </w:rPr>
+                      <w:fldChar w:fldCharType="end"/>
+                    </w:r>
+                  </w:p>
+                  <w:p>
+                    <w:pPr>
+                      <w:pStyle w:val="Empfnger"/>
                       <w:rPr>
                         <w:lang w:val="en-US"/>
                       </w:rPr>
-                      <w:id w:val="1765423962"/>
-                      <w:placeholder>
-                        <w:docPart w:val="5F5361F3D0012340BD47842E78D78B39"/>
-                      </w:placeholder>
-                    </w:sdtPr>
-                    <w:sdtEndPr/>
-                    <w:sdtContent>
-                      <w:p>
-                        <w:pPr>
-                          <w:pStyle w:val="Empfnger"/>
-                          <w:rPr>
-                            <w:b/>
-                            <w:lang w:val="en-US"/>
-                          </w:rPr>
-                        </w:pPr>
-                        <w:r>
-                          <w:rPr>
-                            <w:b/>
-                          </w:rPr>
-                          <w:fldChar w:fldCharType="begin"/>
-                        </w:r>
-                        <w:r>
-                          <w:rPr>
-                            <w:b/>
-                            <w:lang w:val="en-US"/>
-                          </w:rPr>
-                          <w:instrText xml:space="preserve"> MERGEFIELD =investor.confidential \* MERGEFORMAT </w:instrText>
-                        </w:r>
-                        <w:r>
-                          <w:rPr>
-                            <w:b/>
-                          </w:rPr>
-                          <w:fldChar w:fldCharType="separate"/>
-                        </w:r>
-                        <w:r>
-                          <w:rPr>
-                            <w:b/>
-                            <w:noProof/>
-                            <w:lang w:val="en-US"/>
-                          </w:rPr>
-                          <w:t>«=investor.confidential»</w:t>
-                        </w:r>
-                        <w:r>
-                          <w:rPr>
-                            <w:b/>
-                          </w:rPr>
-                          <w:fldChar w:fldCharType="end"/>
-                        </w:r>
-                      </w:p>
-                      <w:p>
-                        <w:pPr>
-                          <w:pStyle w:val="Empfnger"/>
-                          <w:rPr>
-                            <w:lang w:val="en-US"/>
-                          </w:rPr>
-                        </w:pPr>
-                        <w:r>
-                          <w:fldChar w:fldCharType="begin"/>
-                        </w:r>
-                        <w:r>
-                          <w:rPr>
-                            <w:lang w:val="en-US"/>
-                          </w:rPr>
-                          <w:instrText xml:space="preserve"> MERGEFIELD =</w:instrText>
-                        </w:r>
-                        <w:r>
-                          <w:rPr>
-                            <w:lang w:val="en-US"/>
-                          </w:rPr>
-                          <w:instrText>investor.contact_address.full_address</w:instrText>
-                        </w:r>
-                        <w:r>
-                          <w:rPr>
-                            <w:lang w:val="en-US"/>
-                          </w:rPr>
-                          <w:instrText xml:space="preserve"> \* MERGEFORMAT </w:instrText>
-                        </w:r>
-                        <w:r>
-                          <w:fldChar w:fldCharType="separate"/>
-                        </w:r>
-                        <w:r>
-                          <w:rPr>
-                            <w:noProof/>
-                            <w:lang w:val="en-US"/>
-                          </w:rPr>
-                          <w:t>«=investor.contact_address.full_address»</w:t>
-                        </w:r>
-                        <w:r>
-                          <w:fldChar w:fldCharType="end"/>
-                        </w:r>
-                      </w:p>
-                    </w:sdtContent>
-                  </w:sdt>
+                    </w:pPr>
+                    <w:r>
+                      <w:fldChar w:fldCharType="begin"/>
+                    </w:r>
+                    <w:r>
+                      <w:rPr>
+                        <w:lang w:val="en-US"/>
+                      </w:rPr>
+                      <w:instrText xml:space="preserve"> MERGEFIELD =</w:instrText>
+                    </w:r>
+                    <w:r>
+                      <w:rPr>
+                        <w:lang w:val="en-US"/>
+                      </w:rPr>
+                      <w:instrText>investor.contact_address.full_address</w:instrText>
+                    </w:r>
+                    <w:r>
+                      <w:rPr>
+                        <w:lang w:val="en-US"/>
+                      </w:rPr>
+                      <w:instrText xml:space="preserve"> \* MERGEFORMAT </w:instrText>
+                    </w:r>
+                    <w:r>
+                      <w:fldChar w:fldCharType="separate"/>
+                    </w:r>
+                    <w:r>
+                      <w:rPr>
+                        <w:noProof/>
+                        <w:lang w:val="en-US"/>
+                      </w:rPr>
+                      <w:t>«=investor.contact_address.full_address»</w:t>
+                    </w:r>
+                    <w:r>
+                      <w:fldChar w:fldCharType="end"/>
+                    </w:r>
+                  </w:p>
                 </w:tc>
               </w:sdtContent>
             </w:sdt>
@@ -220,14 +206,14 @@
     <w:tbl>
       <w:tblPr>
         <w:tblStyle w:val="HQCapitalEinfacheTabelle"/>
-        <w:tblpPr w:vertAnchor="page" w:horzAnchor="page" w:tblpX="8846" w:tblpY="528"/>
+        <w:tblpPr w:vertAnchor="page" w:horzAnchor="page" w:tblpX="8166" w:tblpY="528"/>
         <w:tblW w:w="0" w:type="auto"/>
         <w:shd w:val="clear" w:color="auto" w:fill="FFFFFF" w:themeFill="background1"/>
         <w:tblLayout w:type="fixed"/>
         <w:tblLook w:val="04A0" w:firstRow="1" w:lastRow="0" w:firstColumn="1" w:lastColumn="0" w:noHBand="0" w:noVBand="1"/>
       </w:tblPr>
       <w:tblGrid>
-        <w:gridCol w:w="2608"/>
+        <w:gridCol w:w="3288"/>
       </w:tblGrid>
       <w:sdt>
         <w:sdtPr>
@@ -239,16 +225,10 @@
           <w:id w:val="1637834849"/>
           <w:lock w:val="sdtContentLocked"/>
           <w:placeholder>
-            <w:docPart w:val="F2EC41D4254D134EB419191138DC3158"/>
+            <w:docPart w:val="4B2C4C6ECD77417589129272909E2304"/>
           </w:placeholder>
         </w:sdtPr>
-        <w:sdtEndPr>
-          <w:rPr>
-            <w:rFonts w:asciiTheme="majorHAnsi" w:hAnsiTheme="majorHAnsi"/>
-            <w:sz w:val="16"/>
-            <w:szCs w:val="13"/>
-          </w:rPr>
-        </w:sdtEndPr>
+        <w:sdtEndPr/>
         <w:sdtContent>
           <w:sdt>
             <w:sdtPr>
@@ -259,48 +239,60 @@
               </w:rPr>
               <w:id w:val="1654635778"/>
               <w:placeholder>
-                <w:docPart w:val="9D276247728963469802A2184945263A"/>
+                <w:docPart w:val="5033F5D9EA0146D186D76FE8EF5D7C63"/>
               </w:placeholder>
             </w:sdtPr>
-            <w:sdtEndPr>
-              <w:rPr>
-                <w:rFonts w:asciiTheme="majorHAnsi" w:hAnsiTheme="majorHAnsi"/>
-                <w:sz w:val="16"/>
-                <w:szCs w:val="13"/>
-              </w:rPr>
-            </w:sdtEndPr>
+            <w:sdtEndPr/>
             <w:sdtContent>
               <w:tr>
                 <w:trPr>
-                  <w:trHeight w:hRule="exact" w:val="5046"/>
+                  <w:trHeight w:hRule="exact" w:val="5443"/>
                 </w:trPr>
                 <w:tc>
                   <w:tcPr>
-                    <w:tcW w:w="2608" w:type="dxa"/>
+                    <w:tcW w:w="3288" w:type="dxa"/>
                     <w:shd w:val="clear" w:color="auto" w:fill="FFFFFF" w:themeFill="background1"/>
                   </w:tcPr>
                   <w:p>
                     <w:pPr>
                       <w:pStyle w:val="Infoblock"/>
+                      <w:rPr>
+                        <w:lang w:val="en-US"/>
+                      </w:rPr>
                     </w:pPr>
                     <w:r>
-                      <w:t>HQ Trust GmbH</w:t>
+                      <w:rPr>
+                        <w:lang w:val="en-US"/>
+                      </w:rPr>
+                      <w:t>HQ Asset Servicing GmbH</w:t>
                     </w:r>
                   </w:p>
                   <w:p>
                     <w:pPr>
                       <w:pStyle w:val="Infoblock"/>
+                      <w:rPr>
+                        <w:lang w:val="en-US"/>
+                      </w:rPr>
                     </w:pPr>
                     <w:r>
+                      <w:rPr>
+                        <w:lang w:val="en-US"/>
+                      </w:rPr>
                       <w:t>Am Pilgerrain 17</w:t>
                     </w:r>
                   </w:p>
                   <w:p>
                     <w:pPr>
                       <w:pStyle w:val="Infoblock"/>
+                      <w:rPr>
+                        <w:lang w:val="en-US"/>
+                      </w:rPr>
                     </w:pPr>
                     <w:r>
-                      <w:t>61352 Bad Homburg</w:t>
+                      <w:rPr>
+                        <w:lang w:val="en-US"/>
+                      </w:rPr>
+                      <w:t xml:space="preserve">61352 Bad Homburg </w:t>
                     </w:r>
                   </w:p>
                   <w:p>
@@ -309,6 +301,270 @@
                     </w:pPr>
                     <w:r>
                       <w:t>Deutschland</w:t>
+                    </w:r>
+                  </w:p>
+                  <w:p>
+                    <w:pPr>
+                      <w:pStyle w:val="Infoblock"/>
+                    </w:pPr>
+                  </w:p>
+                  <w:sdt>
+                    <w:sdtPr>
+                      <w:rPr>
+                        <w:rFonts w:asciiTheme="majorHAnsi" w:hAnsiTheme="majorHAnsi"/>
+                        <w:sz w:val="16"/>
+                        <w:szCs w:val="13"/>
+                      </w:rPr>
+                      <w:id w:val="1312906795"/>
+                      <w:placeholder>
+                        <w:docPart w:val="DEA34BA439354A88802A0B329A00E125"/>
+                      </w:placeholder>
+                      <w:text w:multiLine="1"/>
+                    </w:sdtPr>
+                    <w:sdtEndPr/>
+                    <w:sdtContent>
+                      <w:p>
+                        <w:pPr>
+                          <w:tabs>
+                            <w:tab w:val="left" w:pos="170"/>
+                          </w:tabs>
+                          <w:spacing w:line="200" w:lineRule="exact"/>
+                          <w:rPr>
+                            <w:rFonts w:asciiTheme="majorHAnsi" w:hAnsiTheme="majorHAnsi"/>
+                            <w:sz w:val="16"/>
+                            <w:szCs w:val="13"/>
+                          </w:rPr>
+                        </w:pPr>
+                        <w:r>
+                          <w:rPr>
+                            <w:rFonts w:asciiTheme="majorHAnsi" w:hAnsiTheme="majorHAnsi"/>
+                            <w:sz w:val="16"/>
+                            <w:szCs w:val="13"/>
+                          </w:rPr>
+                          <w:t>Thomas Müller</w:t>
+                        </w:r>
+                      </w:p>
+                    </w:sdtContent>
+                  </w:sdt>
+                  <w:p>
+                    <w:pPr>
+                      <w:tabs>
+                        <w:tab w:val="left" w:pos="170"/>
+                      </w:tabs>
+                      <w:spacing w:line="200" w:lineRule="exact"/>
+                      <w:rPr>
+                        <w:rFonts w:asciiTheme="majorHAnsi" w:hAnsiTheme="majorHAnsi"/>
+                        <w:sz w:val="16"/>
+                        <w:szCs w:val="13"/>
+                      </w:rPr>
+                    </w:pPr>
+                    <w:r>
+                      <w:rPr>
+                        <w:rFonts w:asciiTheme="majorHAnsi" w:hAnsiTheme="majorHAnsi"/>
+                        <w:sz w:val="16"/>
+                        <w:szCs w:val="13"/>
+                      </w:rPr>
+                      <w:t xml:space="preserve">T +49 6172 402 </w:t>
+                    </w:r>
+                    <w:r>
+                      <w:rPr>
+                        <w:rFonts w:asciiTheme="majorHAnsi" w:hAnsiTheme="majorHAnsi"/>
+                        <w:sz w:val="16"/>
+                        <w:szCs w:val="13"/>
+                      </w:rPr>
+                      <w:t>820</w:t>
+                    </w:r>
+                  </w:p>
+                  <w:p>
+                    <w:pPr>
+                      <w:tabs>
+                        <w:tab w:val="left" w:pos="170"/>
+                      </w:tabs>
+                      <w:spacing w:line="200" w:lineRule="exact"/>
+                      <w:rPr>
+                        <w:rFonts w:asciiTheme="majorHAnsi" w:hAnsiTheme="majorHAnsi"/>
+                        <w:sz w:val="16"/>
+                        <w:szCs w:val="13"/>
+                      </w:rPr>
+                    </w:pPr>
+                    <w:sdt>
+                      <w:sdtPr>
+                        <w:rPr>
+                          <w:rFonts w:asciiTheme="majorHAnsi" w:hAnsiTheme="majorHAnsi"/>
+                          <w:sz w:val="16"/>
+                          <w:szCs w:val="13"/>
+                        </w:rPr>
+                        <w:id w:val="1725945727"/>
+                        <w:placeholder>
+                          <w:docPart w:val="278A5E1C0EDC4187BFFC3DE13F8FCCF5"/>
+                        </w:placeholder>
+                        <w:text w:multiLine="1"/>
+                      </w:sdtPr>
+                      <w:sdtEndPr/>
+                      <w:sdtContent>
+                        <w:r>
+                          <w:rPr>
+                            <w:rFonts w:asciiTheme="majorHAnsi" w:hAnsiTheme="majorHAnsi"/>
+                            <w:sz w:val="16"/>
+                            <w:szCs w:val="13"/>
+                          </w:rPr>
+                          <w:t>thomas.mueller</w:t>
+                        </w:r>
+                      </w:sdtContent>
+                    </w:sdt>
+                    <w:r>
+                      <w:rPr>
+                        <w:rFonts w:asciiTheme="majorHAnsi" w:hAnsiTheme="majorHAnsi"/>
+                        <w:sz w:val="16"/>
+                        <w:szCs w:val="13"/>
+                      </w:rPr>
+                      <w:t>@</w:t>
+                    </w:r>
+                    <w:r>
+                      <w:rPr>
+                        <w:rFonts w:asciiTheme="majorHAnsi" w:hAnsiTheme="majorHAnsi"/>
+                        <w:sz w:val="16"/>
+                        <w:szCs w:val="13"/>
+                      </w:rPr>
+                      <w:t>hqassetservicing.com</w:t>
+                    </w:r>
+                  </w:p>
+                  <w:p>
+                    <w:pPr>
+                      <w:tabs>
+                        <w:tab w:val="left" w:pos="170"/>
+                      </w:tabs>
+                      <w:spacing w:line="200" w:lineRule="exact"/>
+                      <w:rPr>
+                        <w:rFonts w:asciiTheme="majorHAnsi" w:hAnsiTheme="majorHAnsi"/>
+                        <w:sz w:val="16"/>
+                        <w:szCs w:val="13"/>
+                      </w:rPr>
+                    </w:pPr>
+                  </w:p>
+                  <w:sdt>
+                    <w:sdtPr>
+                      <w:rPr>
+                        <w:rFonts w:asciiTheme="majorHAnsi" w:hAnsiTheme="majorHAnsi"/>
+                        <w:sz w:val="16"/>
+                        <w:szCs w:val="13"/>
+                      </w:rPr>
+                      <w:id w:val="-645116853"/>
+                      <w:placeholder>
+                        <w:docPart w:val="72E62430E61245E2936F11A911F9BC49"/>
+                      </w:placeholder>
+                      <w:text w:multiLine="1"/>
+                    </w:sdtPr>
+                    <w:sdtEndPr/>
+                    <w:sdtContent>
+                      <w:p>
+                        <w:pPr>
+                          <w:tabs>
+                            <w:tab w:val="left" w:pos="170"/>
+                          </w:tabs>
+                          <w:spacing w:line="200" w:lineRule="exact"/>
+                          <w:rPr>
+                            <w:rFonts w:asciiTheme="majorHAnsi" w:hAnsiTheme="majorHAnsi"/>
+                            <w:sz w:val="16"/>
+                            <w:szCs w:val="13"/>
+                          </w:rPr>
+                        </w:pPr>
+                        <w:r>
+                          <w:rPr>
+                            <w:rFonts w:asciiTheme="majorHAnsi" w:hAnsiTheme="majorHAnsi"/>
+                            <w:sz w:val="16"/>
+                            <w:szCs w:val="13"/>
+                          </w:rPr>
+                          <w:t>Jochen Butz</w:t>
+                        </w:r>
+                      </w:p>
+                    </w:sdtContent>
+                  </w:sdt>
+                  <w:p>
+                    <w:pPr>
+                      <w:tabs>
+                        <w:tab w:val="left" w:pos="170"/>
+                      </w:tabs>
+                      <w:spacing w:line="200" w:lineRule="exact"/>
+                      <w:rPr>
+                        <w:rFonts w:asciiTheme="majorHAnsi" w:hAnsiTheme="majorHAnsi"/>
+                        <w:sz w:val="16"/>
+                        <w:szCs w:val="13"/>
+                        <w:lang w:val="fr-FR"/>
+                      </w:rPr>
+                    </w:pPr>
+                    <w:r>
+                      <w:rPr>
+                        <w:rFonts w:asciiTheme="majorHAnsi" w:hAnsiTheme="majorHAnsi"/>
+                        <w:sz w:val="16"/>
+                        <w:szCs w:val="13"/>
+                        <w:lang w:val="fr-FR"/>
+                      </w:rPr>
+                      <w:t xml:space="preserve">T +49 6172 402 </w:t>
+                    </w:r>
+                    <w:r>
+                      <w:rPr>
+                        <w:rFonts w:asciiTheme="majorHAnsi" w:hAnsiTheme="majorHAnsi"/>
+                        <w:sz w:val="16"/>
+                        <w:szCs w:val="13"/>
+                      </w:rPr>
+                      <w:t>864</w:t>
+                    </w:r>
+                  </w:p>
+                  <w:p>
+                    <w:pPr>
+                      <w:tabs>
+                        <w:tab w:val="left" w:pos="170"/>
+                      </w:tabs>
+                      <w:spacing w:line="200" w:lineRule="exact"/>
+                      <w:rPr>
+                        <w:rFonts w:asciiTheme="majorHAnsi" w:hAnsiTheme="majorHAnsi"/>
+                        <w:sz w:val="16"/>
+                        <w:szCs w:val="13"/>
+                        <w:lang w:val="fr-FR"/>
+                      </w:rPr>
+                    </w:pPr>
+                    <w:sdt>
+                      <w:sdtPr>
+                        <w:rPr>
+                          <w:rFonts w:asciiTheme="majorHAnsi" w:hAnsiTheme="majorHAnsi"/>
+                          <w:sz w:val="16"/>
+                          <w:szCs w:val="13"/>
+                        </w:rPr>
+                        <w:id w:val="1567143074"/>
+                        <w:placeholder>
+                          <w:docPart w:val="F15CDC7D4544418F91997F76FC2E84E0"/>
+                        </w:placeholder>
+                        <w:text w:multiLine="1"/>
+                      </w:sdtPr>
+                      <w:sdtEndPr/>
+                      <w:sdtContent>
+                        <w:r>
+                          <w:rPr>
+                            <w:rFonts w:asciiTheme="majorHAnsi" w:hAnsiTheme="majorHAnsi"/>
+                            <w:sz w:val="16"/>
+                            <w:szCs w:val="13"/>
+                          </w:rPr>
+                          <w:t>jochen.butz</w:t>
+                        </w:r>
+                      </w:sdtContent>
+                    </w:sdt>
+                    <w:r>
+                      <w:rPr>
+                        <w:rFonts w:asciiTheme="majorHAnsi" w:hAnsiTheme="majorHAnsi"/>
+                        <w:sz w:val="16"/>
+                        <w:szCs w:val="13"/>
+                        <w:lang w:val="fr-FR"/>
+                      </w:rPr>
+                      <w:t>@</w:t>
+                    </w:r>
+                    <w:r>
+                      <w:rPr>
+                        <w:rFonts w:asciiTheme="majorHAnsi" w:hAnsiTheme="majorHAnsi"/>
+                        <w:sz w:val="16"/>
+                        <w:szCs w:val="13"/>
+                      </w:rPr>
+                      <w:t>hqtrust.de</w:t>
                     </w:r>
                   </w:p>
                 </w:tc>
@@ -321,17 +577,11 @@
     <w:p>
       <w:pPr>
         <w:pStyle w:val="Datum"/>
-        <w:rPr>
-          <w:lang w:val="en-US"/>
-        </w:rPr>
       </w:pPr>
       <w:r>
         <w:fldChar w:fldCharType="begin"/>
       </w:r>
       <w:r>
-        <w:rPr>
-          <w:lang w:val="en-US"/>
-        </w:rPr>
         <w:instrText xml:space="preserve"> MERGEFIELD =current_date \* MERGEFORMAT </w:instrText>
       </w:r>
       <w:r>
@@ -340,7 +590,6 @@
       <w:r>
         <w:rPr>
           <w:noProof/>
-          <w:lang w:val="en-US"/>
         </w:rPr>
         <w:t>«=current_date»</w:t>
       </w:r>
@@ -362,9 +611,6 @@
         <w:fldChar w:fldCharType="begin"/>
       </w:r>
       <w:r>
-        <w:rPr>
-          <w:lang w:val="en-US"/>
-        </w:rPr>
         <w:instrText xml:space="preserve"> MERGEFIELD =investor.primary_owner.full_name \* MERGEFORMAT </w:instrText>
       </w:r>
       <w:r>
@@ -373,7 +619,6 @@
       <w:r>
         <w:rPr>
           <w:noProof/>
-          <w:lang w:val="en-US"/>
         </w:rPr>
         <w:t>«=investor.primary_owner.full_name»</w:t>
       </w:r>
@@ -381,19 +626,13 @@
         <w:fldChar w:fldCharType="end"/>
       </w:r>
       <w:r>
-        <w:rPr>
-          <w:lang w:val="en-US"/>
-        </w:rPr>
         <w:br/>
-        <w:t xml:space="preserve">Ihre </w:t>
+        <w:t xml:space="preserve">Ihre Beteiligung an </w:t>
       </w:r>
       <w:r>
         <w:fldChar w:fldCharType="begin"/>
       </w:r>
       <w:r>
-        <w:rPr>
-          <w:lang w:val="en-US"/>
-        </w:rPr>
         <w:instrText xml:space="preserve"> MERGEFIELD fund.company:if(present?) \* MERGEFORMAT </w:instrText>
       </w:r>
       <w:r>
@@ -402,15 +641,11 @@
       <w:r>
         <w:rPr>
           <w:noProof/>
-          <w:lang w:val="en-US"/>
         </w:rPr>
         <w:t>«fund.company:if(present?)»</w:t>
       </w:r>
       <w:r>
         <w:fldChar w:fldCharType="end"/>
-      </w:r>
-      <w:r>
-        <w:t xml:space="preserve">Beteiligung an </w:t>
       </w:r>
       <w:r>
         <w:fldChar w:fldCharType="begin"/>
@@ -6942,18 +7177,7 @@
                 <w:color w:val="000000"/>
                 <w:lang w:eastAsia="de-DE"/>
               </w:rPr>
-              <w:t>Aus</w:t>
-            </w:r>
-            <w:bookmarkStart w:id="0" w:name="_GoBack"/>
-            <w:bookmarkEnd w:id="0"/>
-            <w:r>
-              <w:rPr>
-                <w:rFonts w:ascii="HelveticaNeueLT Com 55 Roman" w:eastAsia="Times New Roman" w:hAnsi="HelveticaNeueLT Com 55 Roman"/>
-                <w:b/>
-                <w:color w:val="000000"/>
-                <w:lang w:eastAsia="de-DE"/>
-              </w:rPr>
-              <w:t>zahlungsbetrag</w:t>
+              <w:t>Auszahlungsbetrag</w:t>
             </w:r>
             <w:r>
               <w:rPr>
@@ -7138,9 +7362,28 @@
         </w:tc>
       </w:tr>
     </w:tbl>
-    <w:p/>
-    <w:p/>
     <w:p>
+      <w:pPr>
+        <w:rPr>
+          <w:lang w:val="en-US"/>
+        </w:rPr>
+      </w:pPr>
+      <w:bookmarkStart w:id="0" w:name="_GoBack"/>
+      <w:bookmarkEnd w:id="0"/>
+    </w:p>
+    <w:p>
+      <w:pPr>
+        <w:rPr>
+          <w:lang w:val="en-US"/>
+        </w:rPr>
+      </w:pPr>
+    </w:p>
+    <w:p>
+      <w:pPr>
+        <w:rPr>
+          <w:lang w:val="en-US"/>
+        </w:rPr>
+      </w:pPr>
       <w:r>
         <w:rPr>
           <w:rFonts w:eastAsia="Times New Roman"/>
@@ -7151,9 +7394,23 @@
       <w:r>
         <w:rPr>
           <w:rFonts w:eastAsia="Times New Roman"/>
-          <w:lang w:eastAsia="de-DE"/>
+          <w:lang w:val="en-US" w:eastAsia="de-DE"/>
         </w:rPr>
-        <w:instrText xml:space="preserve"> MERGEFIELD =fund_cashflow.description_bottom \* MERGEFORMAT </w:instrText>
+        <w:instrText xml:space="preserve"> MERGEFIELD =fund_cashflow.description</w:instrText>
+      </w:r>
+      <w:r>
+        <w:rPr>
+          <w:rFonts w:eastAsia="Times New Roman"/>
+          <w:lang w:val="en-US" w:eastAsia="de-DE"/>
+        </w:rPr>
+        <w:instrText>_bottom</w:instrText>
+      </w:r>
+      <w:r>
+        <w:rPr>
+          <w:rFonts w:eastAsia="Times New Roman"/>
+          <w:lang w:val="en-US" w:eastAsia="de-DE"/>
+        </w:rPr>
+        <w:instrText xml:space="preserve"> \* MERGEFORMAT </w:instrText>
       </w:r>
       <w:r>
         <w:rPr>
@@ -7166,7 +7423,7 @@
         <w:rPr>
           <w:rFonts w:eastAsia="Times New Roman"/>
           <w:noProof/>
-          <w:lang w:eastAsia="de-DE"/>
+          <w:lang w:val="en-US" w:eastAsia="de-DE"/>
         </w:rPr>
         <w:t>«=fund_cashflow.description_bottom»</w:t>
       </w:r>
@@ -7196,11 +7453,6 @@
         <w:t>Weitere Informationen entnehmen Sie bitte den beigefügten Unterlagen.</w:t>
       </w:r>
     </w:p>
-    <w:p>
-      <w:r>
-        <w:t>Für Rückfragen stehen wir Ihnen selbstverständlich sehr gerne zur Verfügung.</w:t>
-      </w:r>
-    </w:p>
     <w:p/>
     <w:p>
       <w:r>
@@ -7452,68 +7704,31 @@
         <w:pStyle w:val="Text"/>
       </w:pPr>
       <w:r>
-        <w:t>HQ Trust GmbH</w:t>
+        <w:t>HQ Asset Servicing GmbH</w:t>
       </w:r>
     </w:p>
     <w:p>
       <w:pPr>
         <w:pStyle w:val="Text"/>
       </w:pPr>
-    </w:p>
-    <w:p>
-      <w:pPr>
-        <w:pStyle w:val="Text"/>
-      </w:pPr>
-    </w:p>
-    <w:p>
-      <w:pPr>
-        <w:pStyle w:val="Text"/>
-      </w:pPr>
-    </w:p>
-    <w:p>
-      <w:pPr>
+      <w:r>
         <w:rPr>
-          <w:rFonts w:ascii="Times New Roman" w:eastAsia="Times New Roman" w:hAnsi="Times New Roman"/>
-          <w:sz w:val="24"/>
-          <w:szCs w:val="24"/>
-        </w:rPr>
-      </w:pPr>
-      <w:r>
-        <w:rPr>
-          <w:rFonts w:ascii="Times New Roman" w:eastAsia="Times New Roman" w:hAnsi="Times New Roman"/>
-          <w:sz w:val="24"/>
-          <w:szCs w:val="24"/>
-        </w:rPr>
-        <w:fldChar w:fldCharType="begin"/>
-      </w:r>
-      <w:r>
-        <w:rPr>
-          <w:rFonts w:ascii="Times New Roman" w:eastAsia="Times New Roman" w:hAnsi="Times New Roman"/>
-          <w:sz w:val="24"/>
-          <w:szCs w:val="24"/>
-        </w:rPr>
-        <w:instrText xml:space="preserve"> INCLUDEPICTURE "/var/folders/kh/tns0_84n2k5_hzncnqth7xp40000gn/T/com.microsoft.Word/WebArchiveCopyPasteTempFiles/unterschrift-max-mustermann.png" \* MERGEFORMATINET </w:instrText>
-      </w:r>
-      <w:r>
-        <w:rPr>
-          <w:rFonts w:ascii="Times New Roman" w:eastAsia="Times New Roman" w:hAnsi="Times New Roman"/>
-          <w:sz w:val="24"/>
-          <w:szCs w:val="24"/>
-        </w:rPr>
-        <w:fldChar w:fldCharType="separate"/>
-      </w:r>
-      <w:r>
-        <w:rPr>
-          <w:rFonts w:ascii="Times New Roman" w:eastAsia="Times New Roman" w:hAnsi="Times New Roman"/>
           <w:noProof/>
-          <w:sz w:val="24"/>
-          <w:szCs w:val="24"/>
+          <w:lang w:eastAsia="de-DE"/>
         </w:rPr>
         <w:drawing>
-          <wp:inline distT="0" distB="0" distL="0" distR="0" wp14:anchorId="4076D3D4" wp14:editId="40F9F39A">
-            <wp:extent cx="1708952" cy="281354"/>
-            <wp:effectExtent l="0" t="0" r="5715" b="0"/>
-            <wp:docPr id="1" name="Picture 1" descr="Image result for max mustermann unterschrift"/>
+          <wp:anchor distT="0" distB="0" distL="114300" distR="114300" simplePos="0" relativeHeight="251659264" behindDoc="0" locked="0" layoutInCell="1" allowOverlap="1" wp14:anchorId="6A9B841B" wp14:editId="6B27EFD3">
+            <wp:simplePos x="0" y="0"/>
+            <wp:positionH relativeFrom="margin">
+              <wp:posOffset>-30480</wp:posOffset>
+            </wp:positionH>
+            <wp:positionV relativeFrom="paragraph">
+              <wp:posOffset>27940</wp:posOffset>
+            </wp:positionV>
+            <wp:extent cx="1400175" cy="1148715"/>
+            <wp:effectExtent l="0" t="0" r="9525" b="0"/>
+            <wp:wrapSquare wrapText="bothSides"/>
+            <wp:docPr id="12" name="Grafik 12"/>
             <wp:cNvGraphicFramePr>
               <a:graphicFrameLocks xmlns:a="http://schemas.openxmlformats.org/drawingml/2006/main" noChangeAspect="1"/>
             </wp:cNvGraphicFramePr>
@@ -7521,7 +7736,7 @@
               <a:graphicData uri="http://schemas.openxmlformats.org/drawingml/2006/picture">
                 <pic:pic xmlns:pic="http://schemas.openxmlformats.org/drawingml/2006/picture">
                   <pic:nvPicPr>
-                    <pic:cNvPr id="0" name="Picture 1" descr="Image result for max mustermann unterschrift"/>
+                    <pic:cNvPr id="0" name="Picture 5"/>
                     <pic:cNvPicPr>
                       <a:picLocks noChangeAspect="1" noChangeArrowheads="1"/>
                     </pic:cNvPicPr>
@@ -7542,29 +7757,90 @@
                   <pic:spPr bwMode="auto">
                     <a:xfrm>
                       <a:off x="0" y="0"/>
-                      <a:ext cx="1777127" cy="292578"/>
+                      <a:ext cx="1400175" cy="1148715"/>
                     </a:xfrm>
                     <a:prstGeom prst="rect">
                       <a:avLst/>
                     </a:prstGeom>
                     <a:noFill/>
-                    <a:ln>
-                      <a:noFill/>
-                    </a:ln>
                   </pic:spPr>
                 </pic:pic>
               </a:graphicData>
             </a:graphic>
-          </wp:inline>
+            <wp14:sizeRelH relativeFrom="margin">
+              <wp14:pctWidth>0</wp14:pctWidth>
+            </wp14:sizeRelH>
+            <wp14:sizeRelV relativeFrom="margin">
+              <wp14:pctHeight>0</wp14:pctHeight>
+            </wp14:sizeRelV>
+          </wp:anchor>
         </w:drawing>
       </w:r>
+    </w:p>
+    <w:p>
+      <w:pPr>
+        <w:pStyle w:val="Text"/>
+      </w:pPr>
       <w:r>
         <w:rPr>
-          <w:rFonts w:ascii="Times New Roman" w:eastAsia="Times New Roman" w:hAnsi="Times New Roman"/>
-          <w:sz w:val="24"/>
-          <w:szCs w:val="24"/>
+          <w:noProof/>
+          <w:lang w:eastAsia="de-DE"/>
         </w:rPr>
-        <w:fldChar w:fldCharType="end"/>
+        <w:drawing>
+          <wp:anchor distT="0" distB="0" distL="114300" distR="114300" simplePos="0" relativeHeight="251658240" behindDoc="0" locked="0" layoutInCell="1" allowOverlap="1" wp14:anchorId="762860B1" wp14:editId="06126E00">
+            <wp:simplePos x="0" y="0"/>
+            <wp:positionH relativeFrom="margin">
+              <wp:posOffset>2877185</wp:posOffset>
+            </wp:positionH>
+            <wp:positionV relativeFrom="paragraph">
+              <wp:posOffset>102870</wp:posOffset>
+            </wp:positionV>
+            <wp:extent cx="1085850" cy="812165"/>
+            <wp:effectExtent l="0" t="0" r="0" b="6985"/>
+            <wp:wrapSquare wrapText="bothSides"/>
+            <wp:docPr id="6" name="Grafik 6"/>
+            <wp:cNvGraphicFramePr>
+              <a:graphicFrameLocks xmlns:a="http://schemas.openxmlformats.org/drawingml/2006/main" noChangeAspect="1"/>
+            </wp:cNvGraphicFramePr>
+            <a:graphic xmlns:a="http://schemas.openxmlformats.org/drawingml/2006/main">
+              <a:graphicData uri="http://schemas.openxmlformats.org/drawingml/2006/picture">
+                <pic:pic xmlns:pic="http://schemas.openxmlformats.org/drawingml/2006/picture">
+                  <pic:nvPicPr>
+                    <pic:cNvPr id="1" name=""/>
+                    <pic:cNvPicPr/>
+                  </pic:nvPicPr>
+                  <pic:blipFill>
+                    <a:blip r:embed="rId10" cstate="print">
+                      <a:extLst>
+                        <a:ext uri="{28A0092B-C50C-407E-A947-70E740481C1C}">
+                          <a14:useLocalDpi xmlns:a14="http://schemas.microsoft.com/office/drawing/2010/main" val="0"/>
+                        </a:ext>
+                      </a:extLst>
+                    </a:blip>
+                    <a:stretch>
+                      <a:fillRect/>
+                    </a:stretch>
+                  </pic:blipFill>
+                  <pic:spPr>
+                    <a:xfrm>
+                      <a:off x="0" y="0"/>
+                      <a:ext cx="1085850" cy="812165"/>
+                    </a:xfrm>
+                    <a:prstGeom prst="rect">
+                      <a:avLst/>
+                    </a:prstGeom>
+                  </pic:spPr>
+                </pic:pic>
+              </a:graphicData>
+            </a:graphic>
+            <wp14:sizeRelH relativeFrom="page">
+              <wp14:pctWidth>0</wp14:pctWidth>
+            </wp14:sizeRelH>
+            <wp14:sizeRelV relativeFrom="page">
+              <wp14:pctHeight>0</wp14:pctHeight>
+            </wp14:sizeRelV>
+          </wp:anchor>
+        </w:drawing>
       </w:r>
     </w:p>
     <w:p>
@@ -7576,23 +7852,88 @@
       <w:pPr>
         <w:pStyle w:val="Text"/>
       </w:pPr>
-      <w:r>
-        <w:t>Max Mustermann</w:t>
-      </w:r>
     </w:p>
     <w:p>
       <w:pPr>
         <w:pStyle w:val="Text"/>
       </w:pPr>
-      <w:r>
+    </w:p>
+    <w:p>
+      <w:pPr>
+        <w:pStyle w:val="Text"/>
+      </w:pPr>
+    </w:p>
+    <w:p>
+      <w:pPr>
+        <w:pStyle w:val="Text"/>
+      </w:pPr>
+    </w:p>
+    <w:p>
+      <w:pPr>
+        <w:pStyle w:val="Text"/>
+      </w:pPr>
+      <w:sdt>
+        <w:sdtPr>
+          <w:id w:val="1014432925"/>
+          <w:placeholder>
+            <w:docPart w:val="3C536F88B3BB4CB69561E8585D2A972C"/>
+          </w:placeholder>
+          <w:text/>
+        </w:sdtPr>
+        <w:sdtEndPr/>
+        <w:sdtContent>
+          <w:r>
+            <w:t>Thomas Müller</w:t>
+          </w:r>
+        </w:sdtContent>
+      </w:sdt>
+      <w:r>
+        <w:tab/>
+      </w:r>
+      <w:r>
+        <w:t>Jochen Butz</w:t>
+      </w:r>
+    </w:p>
+    <w:p>
+      <w:pPr>
+        <w:pStyle w:val="Text"/>
+      </w:pPr>
+      <w:r>
+        <w:rPr>
+          <w:i/>
+        </w:rPr>
         <w:t>Geschäftsführer</w:t>
       </w:r>
+      <w:r>
+        <w:tab/>
+      </w:r>
+      <w:sdt>
+        <w:sdtPr>
+          <w:rPr>
+            <w:i/>
+          </w:rPr>
+          <w:id w:val="-2028776515"/>
+          <w:placeholder>
+            <w:docPart w:val="4720E11047204F62BA0BA6EE657DCCFE"/>
+          </w:placeholder>
+          <w:text/>
+        </w:sdtPr>
+        <w:sdtEndPr/>
+        <w:sdtContent>
+          <w:r>
+            <w:rPr>
+              <w:i/>
+            </w:rPr>
+            <w:t>Geschäftsführer</w:t>
+          </w:r>
+        </w:sdtContent>
+      </w:sdt>
     </w:p>
     <w:sectPr>
-      <w:headerReference w:type="default" r:id="rId10"/>
-      <w:footerReference w:type="default" r:id="rId11"/>
-      <w:headerReference w:type="first" r:id="rId12"/>
-      <w:footerReference w:type="first" r:id="rId13"/>
+      <w:headerReference w:type="default" r:id="rId11"/>
+      <w:footerReference w:type="default" r:id="rId12"/>
+      <w:headerReference w:type="first" r:id="rId13"/>
+      <w:footerReference w:type="first" r:id="rId14"/>
       <w:pgSz w:w="11906" w:h="16838" w:code="9"/>
       <w:pgMar w:top="2988" w:right="1134" w:bottom="1247" w:left="1418" w:header="340" w:footer="340" w:gutter="0"/>
       <w:cols w:space="708"/>
@@ -7629,7 +7970,7 @@
       <w:id w:val="-183910867"/>
       <w:lock w:val="sdtContentLocked"/>
       <w:placeholder>
-        <w:docPart w:val="F2EC41D4254D134EB419191138DC3158"/>
+        <w:docPart w:val="4B2C4C6ECD77417589129272909E2304"/>
       </w:placeholder>
     </w:sdtPr>
     <w:sdtEndPr/>
@@ -7657,7 +7998,7 @@
               <w:sdtPr>
                 <w:id w:val="-388731646"/>
                 <w:placeholder>
-                  <w:docPart w:val="C164FB567DD07340A8BFB4C35998386E"/>
+                  <w:docPart w:val="FA102CF80C964632B6C2BC3A27157791"/>
                 </w:placeholder>
               </w:sdtPr>
               <w:sdtEndPr/>
@@ -7665,55 +8006,162 @@
                 <w:p>
                   <w:pPr>
                     <w:pStyle w:val="Infoblock"/>
+                    <w:rPr>
+                      <w:lang w:val="en-US"/>
+                    </w:rPr>
                   </w:pPr>
-                  <w:r>
-                    <w:fldChar w:fldCharType="begin"/>
-                  </w:r>
-                  <w:r>
-                    <w:instrText xml:space="preserve"> MERGEFIELD =</w:instrText>
-                  </w:r>
-                  <w:r>
-                    <w:instrText>fund.name</w:instrText>
-                  </w:r>
-                  <w:r>
-                    <w:instrText xml:space="preserve"> \* MERGEFORMAT </w:instrText>
-                  </w:r>
-                  <w:r>
-                    <w:fldChar w:fldCharType="separate"/>
-                  </w:r>
-                  <w:r>
-                    <w:rPr>
-                      <w:noProof/>
-                    </w:rPr>
-                    <w:t>«=fund.name»</w:t>
-                  </w:r>
-                  <w:r>
-                    <w:fldChar w:fldCharType="end"/>
-                  </w:r>
                 </w:p>
-                <w:p>
-                  <w:pPr>
-                    <w:pStyle w:val="Infoblock"/>
-                  </w:pPr>
-                  <w:r>
-                    <w:t xml:space="preserve">Schreiben vom </w:t>
-                  </w:r>
-                  <w:r>
-                    <w:fldChar w:fldCharType="begin"/>
-                  </w:r>
-                  <w:r>
-                    <w:instrText xml:space="preserve"> MERGEFIELD =current_date \* MERGEFORMAT </w:instrText>
-                  </w:r>
-                  <w:r>
-                    <w:fldChar w:fldCharType="separate"/>
-                  </w:r>
-                  <w:r>
-                    <w:t>«=current_date»</w:t>
-                  </w:r>
-                  <w:r>
-                    <w:fldChar w:fldCharType="end"/>
-                  </w:r>
-                </w:p>
+                <w:sdt>
+                  <w:sdtPr>
+                    <w:id w:val="-1023167547"/>
+                    <w:lock w:val="contentLocked"/>
+                    <w:placeholder>
+                      <w:docPart w:val="047AA6ADA37F7642B57026F4DF65EE39"/>
+                    </w:placeholder>
+                  </w:sdtPr>
+                  <w:sdtEndPr/>
+                  <w:sdtContent>
+                    <w:tbl>
+                      <w:tblPr>
+                        <w:tblStyle w:val="HQCapitalEinfacheTabelle"/>
+                        <w:tblpPr w:vertAnchor="page" w:horzAnchor="page" w:tblpX="8846" w:tblpY="528"/>
+                        <w:tblW w:w="0" w:type="auto"/>
+                        <w:tblLayout w:type="fixed"/>
+                        <w:tblLook w:val="04A0" w:firstRow="1" w:lastRow="0" w:firstColumn="1" w:lastColumn="0" w:noHBand="0" w:noVBand="1"/>
+                      </w:tblPr>
+                      <w:tblGrid>
+                        <w:gridCol w:w="2608"/>
+                      </w:tblGrid>
+                      <w:tr>
+                        <w:trPr>
+                          <w:trHeight w:hRule="exact" w:val="1020"/>
+                        </w:trPr>
+                        <w:tc>
+                          <w:tcPr>
+                            <w:tcW w:w="2608" w:type="dxa"/>
+                          </w:tcPr>
+                          <w:sdt>
+                            <w:sdtPr>
+                              <w:id w:val="-384334525"/>
+                              <w:placeholder>
+                                <w:docPart w:val="F9AE61905F2C074BAFEE044059C2CE74"/>
+                              </w:placeholder>
+                            </w:sdtPr>
+                            <w:sdtEndPr/>
+                            <w:sdtContent>
+                              <w:p>
+                                <w:pPr>
+                                  <w:pStyle w:val="Infoblock"/>
+                                </w:pPr>
+                                <w:r>
+                                  <w:fldChar w:fldCharType="begin"/>
+                                </w:r>
+                                <w:r>
+                                  <w:instrText xml:space="preserve"> MERGEFIELD =</w:instrText>
+                                </w:r>
+                                <w:r>
+                                  <w:instrText>fund.name</w:instrText>
+                                </w:r>
+                                <w:r>
+                                  <w:instrText xml:space="preserve"> \* MERGEFORMAT </w:instrText>
+                                </w:r>
+                                <w:r>
+                                  <w:fldChar w:fldCharType="separate"/>
+                                </w:r>
+                                <w:r>
+                                  <w:rPr>
+                                    <w:noProof/>
+                                  </w:rPr>
+                                  <w:t>«=fund.name»</w:t>
+                                </w:r>
+                                <w:r>
+                                  <w:fldChar w:fldCharType="end"/>
+                                </w:r>
+                              </w:p>
+                              <w:p>
+                                <w:pPr>
+                                  <w:pStyle w:val="Infoblock"/>
+                                </w:pPr>
+                                <w:r>
+                                  <w:t xml:space="preserve">Schreiben vom </w:t>
+                                </w:r>
+                                <w:fldSimple w:instr=" MERGEFIELD =current_date \* MERGEFORMAT ">
+                                  <w:r>
+                                    <w:t>«=current_date»</w:t>
+                                  </w:r>
+                                </w:fldSimple>
+                              </w:p>
+                              <w:p>
+                                <w:pPr>
+                                  <w:pStyle w:val="Infoblock"/>
+                                  <w:rPr>
+                                    <w:noProof/>
+                                  </w:rPr>
+                                </w:pPr>
+                                <w:r>
+                                  <w:t xml:space="preserve">Seite </w:t>
+                                </w:r>
+                                <w:r>
+                                  <w:fldChar w:fldCharType="begin"/>
+                                </w:r>
+                                <w:r>
+                                  <w:instrText xml:space="preserve"> PAGE </w:instrText>
+                                </w:r>
+                                <w:r>
+                                  <w:fldChar w:fldCharType="separate"/>
+                                </w:r>
+                                <w:r>
+                                  <w:t>2</w:t>
+                                </w:r>
+                                <w:r>
+                                  <w:fldChar w:fldCharType="end"/>
+                                </w:r>
+                                <w:r>
+                                  <w:t xml:space="preserve"> von </w:t>
+                                </w:r>
+                                <w:r>
+                                  <w:rPr>
+                                    <w:noProof/>
+                                  </w:rPr>
+                                  <w:fldChar w:fldCharType="begin"/>
+                                </w:r>
+                                <w:r>
+                                  <w:rPr>
+                                    <w:noProof/>
+                                  </w:rPr>
+                                  <w:instrText xml:space="preserve"> NUMPAGES </w:instrText>
+                                </w:r>
+                                <w:r>
+                                  <w:rPr>
+                                    <w:noProof/>
+                                  </w:rPr>
+                                  <w:fldChar w:fldCharType="separate"/>
+                                </w:r>
+                                <w:r>
+                                  <w:rPr>
+                                    <w:noProof/>
+                                  </w:rPr>
+                                  <w:t>4</w:t>
+                                </w:r>
+                                <w:r>
+                                  <w:rPr>
+                                    <w:noProof/>
+                                  </w:rPr>
+                                  <w:fldChar w:fldCharType="end"/>
+                                </w:r>
+                              </w:p>
+                            </w:sdtContent>
+                          </w:sdt>
+                        </w:tc>
+                      </w:tr>
+                    </w:tbl>
+                    <w:p>
+                      <w:pPr>
+                        <w:pStyle w:val="Infoblock"/>
+                      </w:pPr>
+                    </w:p>
+                  </w:sdtContent>
+                </w:sdt>
                 <w:p>
                   <w:pPr>
                     <w:pStyle w:val="Infoblock"/>
@@ -7722,58 +8170,7 @@
                     </w:rPr>
                   </w:pPr>
                   <w:r>
-                    <w:t xml:space="preserve">Seite </w:t>
-                  </w:r>
-                  <w:r>
-                    <w:fldChar w:fldCharType="begin"/>
-                  </w:r>
-                  <w:r>
-                    <w:instrText xml:space="preserve"> PAGE </w:instrText>
-                  </w:r>
-                  <w:r>
-                    <w:fldChar w:fldCharType="separate"/>
-                  </w:r>
-                  <w:r>
-                    <w:rPr>
-                      <w:noProof/>
-                    </w:rPr>
-                    <w:t>2</w:t>
-                  </w:r>
-                  <w:r>
-                    <w:fldChar w:fldCharType="end"/>
-                  </w:r>
-                  <w:r>
-                    <w:t xml:space="preserve"> von </w:t>
-                  </w:r>
-                  <w:r>
-                    <w:rPr>
-                      <w:noProof/>
-                    </w:rPr>
-                    <w:fldChar w:fldCharType="begin"/>
-                  </w:r>
-                  <w:r>
-                    <w:rPr>
-                      <w:noProof/>
-                    </w:rPr>
-                    <w:instrText xml:space="preserve"> NUMPAGES </w:instrText>
-                  </w:r>
-                  <w:r>
-                    <w:rPr>
-                      <w:noProof/>
-                    </w:rPr>
-                    <w:fldChar w:fldCharType="separate"/>
-                  </w:r>
-                  <w:r>
-                    <w:rPr>
-                      <w:noProof/>
-                    </w:rPr>
-                    <w:t>1</w:t>
-                  </w:r>
-                  <w:r>
-                    <w:rPr>
-                      <w:noProof/>
-                    </w:rPr>
-                    <w:fldChar w:fldCharType="end"/>
+                    <w:t xml:space="preserve"> </w:t>
                   </w:r>
                 </w:p>
               </w:sdtContent>
@@ -7796,101 +8193,62 @@
   <w:sdt>
     <w:sdtPr>
       <w:rPr>
+        <w:rFonts w:asciiTheme="minorHAnsi" w:hAnsiTheme="minorHAnsi"/>
+        <w:sz w:val="21"/>
+        <w:szCs w:val="21"/>
         <w:lang w:val="en-US"/>
       </w:rPr>
-      <w:id w:val="-1246099242"/>
-      <w:lock w:val="sdtContentLocked"/>
+      <w:id w:val="1644006684"/>
       <w:placeholder>
-        <w:docPart w:val="F2EC41D4254D134EB419191138DC3158"/>
+        <w:docPart w:val="479CB6038E974266A27087CA26A1E52D"/>
       </w:placeholder>
     </w:sdtPr>
-    <w:sdtEndPr>
-      <w:rPr>
-        <w:lang w:val="de-DE"/>
-      </w:rPr>
-    </w:sdtEndPr>
+    <w:sdtEndPr/>
     <w:sdtContent>
-      <w:tbl>
-        <w:tblPr>
-          <w:tblStyle w:val="HQCapitalEinfacheTabelle"/>
-          <w:tblpPr w:topFromText="170" w:vertAnchor="page" w:horzAnchor="page" w:tblpX="1419" w:tblpY="15718"/>
-          <w:tblW w:w="0" w:type="auto"/>
-          <w:tblLayout w:type="fixed"/>
-          <w:tblLook w:val="04A0" w:firstRow="1" w:lastRow="0" w:firstColumn="1" w:lastColumn="0" w:noHBand="0" w:noVBand="1"/>
-        </w:tblPr>
-        <w:tblGrid>
-          <w:gridCol w:w="10035"/>
-        </w:tblGrid>
-        <w:tr>
-          <w:trPr>
-            <w:trHeight w:hRule="exact" w:val="624"/>
-          </w:trPr>
-          <w:sdt>
-            <w:sdtPr>
-              <w:rPr>
-                <w:lang w:val="en-US"/>
-              </w:rPr>
-              <w:id w:val="1644006684"/>
-              <w:placeholder>
-                <w:docPart w:val="D00AA59BA8778C41B21139EC3DF2B09E"/>
-              </w:placeholder>
-            </w:sdtPr>
-            <w:sdtEndPr/>
-            <w:sdtContent>
-              <w:tc>
-                <w:tcPr>
-                  <w:tcW w:w="10035" w:type="dxa"/>
-                </w:tcPr>
-                <w:p>
-                  <w:pPr>
-                    <w:pStyle w:val="Standorte"/>
-                  </w:pPr>
-                  <w:r>
-                    <w:t xml:space="preserve">Geschäftsführer: Hanna Cimen, Reinhard Panse, Adalbert Freiherr von Uckermann – Aufsichtsrat: </w:t>
-                  </w:r>
-                  <w:r>
-                    <w:t>Wilhelm Freiherr von Haller</w:t>
-                  </w:r>
-                </w:p>
-                <w:p>
-                  <w:pPr>
-                    <w:pStyle w:val="Standorte"/>
-                    <w:rPr>
-                      <w:lang w:val="en-US"/>
-                    </w:rPr>
-                  </w:pPr>
-                  <w:r>
-                    <w:t xml:space="preserve">Sitz: Bad Homburg v. d. Höhe – Registergericht: AG Bad Homburg v. d. Höhe, HRB 10168 – USt-IdNr. </w:t>
-                  </w:r>
-                  <w:r>
-                    <w:rPr>
-                      <w:lang w:val="en-US"/>
-                    </w:rPr>
-                    <w:t>DE 246399007</w:t>
-                  </w:r>
-                </w:p>
-                <w:p>
-                  <w:pPr>
-                    <w:pStyle w:val="Standorte"/>
-                    <w:rPr>
-                      <w:lang w:val="en-US"/>
-                    </w:rPr>
-                  </w:pPr>
-                  <w:r>
-                    <w:rPr>
-                      <w:lang w:val="en-US"/>
-                    </w:rPr>
-                    <w:t>T +49 6172 402 850, F +49 6172 402 859, hqtrust.de</w:t>
-                  </w:r>
-                </w:p>
-              </w:tc>
-            </w:sdtContent>
-          </w:sdt>
-        </w:tr>
-      </w:tbl>
+      <w:sdt>
+        <w:sdtPr>
+          <w:rPr>
+            <w:lang w:val="en-US"/>
+          </w:rPr>
+          <w:id w:val="2084723155"/>
+          <w:placeholder>
+            <w:docPart w:val="2985139169844329B74C2B130AE7CDA6"/>
+          </w:placeholder>
+        </w:sdtPr>
+        <w:sdtEndPr/>
+        <w:sdtContent>
+          <w:p>
+            <w:pPr>
+              <w:pStyle w:val="Standorte"/>
+              <w:framePr w:vSpace="170" w:wrap="around" w:vAnchor="page" w:hAnchor="page" w:x="1419" w:y="15718"/>
+            </w:pPr>
+            <w:r>
+              <w:t>Geschäftsführer: Jochen Butz, Hanna Cimen, Thomas Müller</w:t>
+            </w:r>
+          </w:p>
+          <w:p>
+            <w:pPr>
+              <w:pStyle w:val="Standorte"/>
+              <w:framePr w:vSpace="170" w:wrap="around" w:vAnchor="page" w:hAnchor="page" w:x="1419" w:y="15718"/>
+            </w:pPr>
+            <w:r>
+              <w:t>Sitz: Bad Homburg v. d. Höhe – Registergericht: AG Bad Homburg v. d. Höhe, HRB 9791 – USt-IdNr. DE 246399007</w:t>
+            </w:r>
+          </w:p>
+          <w:p>
+            <w:pPr>
+              <w:pStyle w:val="Standorte"/>
+              <w:framePr w:vSpace="170" w:wrap="around" w:vAnchor="page" w:hAnchor="page" w:x="1419" w:y="15718"/>
+            </w:pPr>
+            <w:r>
+              <w:t>T +49 6172 402 850, F +49 6172 402 119, hqassetservicing.com</w:t>
+            </w:r>
+          </w:p>
+        </w:sdtContent>
+      </w:sdt>
       <w:p>
         <w:pPr>
-          <w:pStyle w:val="Standorte"/>
+          <w:pStyle w:val="Footer"/>
         </w:pPr>
       </w:p>
     </w:sdtContent>
@@ -7926,7 +8284,7 @@
       <w:id w:val="-283497431"/>
       <w:lock w:val="sdtContentLocked"/>
       <w:placeholder>
-        <w:docPart w:val="F2EC41D4254D134EB419191138DC3158"/>
+        <w:docPart w:val="4B2C4C6ECD77417589129272909E2304"/>
       </w:placeholder>
     </w:sdtPr>
     <w:sdtEndPr/>
@@ -7941,7 +8299,7 @@
             <w:lang w:eastAsia="de-DE"/>
           </w:rPr>
           <w:drawing>
-            <wp:anchor distT="0" distB="0" distL="114300" distR="114300" simplePos="0" relativeHeight="251657215" behindDoc="1" locked="1" layoutInCell="1" allowOverlap="1" wp14:anchorId="1F1F11BB" wp14:editId="05F80715">
+            <wp:anchor distT="0" distB="0" distL="114300" distR="114300" simplePos="0" relativeHeight="251657215" behindDoc="1" locked="1" layoutInCell="1" allowOverlap="1" wp14:anchorId="0569F5C4" wp14:editId="4D060751">
               <wp:simplePos x="0" y="0"/>
               <wp:positionH relativeFrom="page">
                 <wp:posOffset>870585</wp:posOffset>
@@ -8002,18 +8360,18 @@
             <w:lang w:eastAsia="de-DE"/>
           </w:rPr>
           <w:drawing>
-            <wp:anchor distT="0" distB="0" distL="114300" distR="114300" simplePos="0" relativeHeight="251666432" behindDoc="1" locked="1" layoutInCell="1" allowOverlap="1" wp14:anchorId="1734636F" wp14:editId="4FD752A5">
+            <wp:anchor distT="0" distB="0" distL="114300" distR="114300" simplePos="0" relativeHeight="251664384" behindDoc="1" locked="1" layoutInCell="1" allowOverlap="1" wp14:anchorId="7B538138" wp14:editId="4D913688">
               <wp:simplePos x="0" y="0"/>
               <wp:positionH relativeFrom="page">
-                <wp:posOffset>1461770</wp:posOffset>
+                <wp:posOffset>1461135</wp:posOffset>
               </wp:positionH>
               <wp:positionV relativeFrom="page">
-                <wp:posOffset>481965</wp:posOffset>
+                <wp:posOffset>482600</wp:posOffset>
               </wp:positionV>
-              <wp:extent cx="803275" cy="163195"/>
-              <wp:effectExtent l="0" t="0" r="0" b="8255"/>
+              <wp:extent cx="1798955" cy="189865"/>
+              <wp:effectExtent l="0" t="0" r="0" b="635"/>
               <wp:wrapNone/>
-              <wp:docPr id="4" name="HQ Trust"/>
+              <wp:docPr id="2" name="HQ Asset Servicing"/>
               <wp:cNvGraphicFramePr>
                 <a:graphicFrameLocks xmlns:a="http://schemas.openxmlformats.org/drawingml/2006/main" noChangeAspect="1"/>
               </wp:cNvGraphicFramePr>
@@ -8039,7 +8397,7 @@
                     <pic:spPr>
                       <a:xfrm>
                         <a:off x="0" y="0"/>
-                        <a:ext cx="803275" cy="163195"/>
+                        <a:ext cx="1798955" cy="189865"/>
                       </a:xfrm>
                       <a:prstGeom prst="rect">
                         <a:avLst/>
@@ -8072,7 +8430,7 @@
       <w:id w:val="245691612"/>
       <w:lock w:val="sdtContentLocked"/>
       <w:placeholder>
-        <w:docPart w:val="A40C58FA99EFC247B4648B366A5B777E"/>
+        <w:docPart w:val="10C18BBC930F45A69F4DFBC0C3E4E2A7"/>
       </w:placeholder>
     </w:sdtPr>
     <w:sdtEndPr/>
@@ -8087,7 +8445,7 @@
             <w:lang w:eastAsia="de-DE"/>
           </w:rPr>
           <w:drawing>
-            <wp:anchor distT="0" distB="0" distL="114300" distR="114300" simplePos="0" relativeHeight="251661312" behindDoc="1" locked="1" layoutInCell="1" allowOverlap="1" wp14:anchorId="128A5C0F" wp14:editId="60FA764D">
+            <wp:anchor distT="0" distB="0" distL="114300" distR="114300" simplePos="0" relativeHeight="251661312" behindDoc="1" locked="1" layoutInCell="1" allowOverlap="1" wp14:anchorId="56E5DC8B" wp14:editId="4B4A91DE">
               <wp:simplePos x="0" y="0"/>
               <wp:positionH relativeFrom="page">
                 <wp:posOffset>870585</wp:posOffset>
@@ -8148,18 +8506,18 @@
             <w:lang w:eastAsia="de-DE"/>
           </w:rPr>
           <w:drawing>
-            <wp:anchor distT="0" distB="0" distL="114300" distR="114300" simplePos="0" relativeHeight="251664384" behindDoc="1" locked="1" layoutInCell="1" allowOverlap="1" wp14:anchorId="0399536D" wp14:editId="2C221BD8">
+            <wp:anchor distT="0" distB="0" distL="114300" distR="114300" simplePos="0" relativeHeight="251666432" behindDoc="1" locked="1" layoutInCell="1" allowOverlap="1" wp14:anchorId="06CAD588" wp14:editId="2E6E7AC1">
               <wp:simplePos x="0" y="0"/>
               <wp:positionH relativeFrom="page">
-                <wp:posOffset>1460500</wp:posOffset>
+                <wp:posOffset>1461135</wp:posOffset>
               </wp:positionH>
               <wp:positionV relativeFrom="page">
-                <wp:posOffset>481965</wp:posOffset>
+                <wp:posOffset>482600</wp:posOffset>
               </wp:positionV>
-              <wp:extent cx="800735" cy="163195"/>
-              <wp:effectExtent l="0" t="0" r="0" b="8255"/>
+              <wp:extent cx="1798955" cy="189865"/>
+              <wp:effectExtent l="0" t="0" r="0" b="635"/>
               <wp:wrapNone/>
-              <wp:docPr id="2" name="HQ Trust"/>
+              <wp:docPr id="4" name="HQ Asset Servicing"/>
               <wp:cNvGraphicFramePr>
                 <a:graphicFrameLocks xmlns:a="http://schemas.openxmlformats.org/drawingml/2006/main" noChangeAspect="1"/>
               </wp:cNvGraphicFramePr>
@@ -8185,7 +8543,7 @@
                     <pic:spPr>
                       <a:xfrm>
                         <a:off x="0" y="0"/>
-                        <a:ext cx="800735" cy="163195"/>
+                        <a:ext cx="1798955" cy="189865"/>
                       </a:xfrm>
                       <a:prstGeom prst="rect">
                         <a:avLst/>
@@ -8418,7 +8776,7 @@
     <w:lsdException w:name="footnote reference" w:semiHidden="1" w:unhideWhenUsed="1"/>
     <w:lsdException w:name="annotation reference" w:semiHidden="1" w:unhideWhenUsed="1"/>
     <w:lsdException w:name="line number" w:semiHidden="1" w:unhideWhenUsed="1"/>
-    <w:lsdException w:name="page number" w:semiHidden="1" w:unhideWhenUsed="1"/>
+    <w:lsdException w:name="page number" w:semiHidden="1" w:uiPriority="0" w:unhideWhenUsed="1"/>
     <w:lsdException w:name="endnote reference" w:semiHidden="1" w:unhideWhenUsed="1"/>
     <w:lsdException w:name="endnote text" w:semiHidden="1" w:unhideWhenUsed="1"/>
     <w:lsdException w:name="table of authorities" w:semiHidden="1" w:unhideWhenUsed="1"/>
@@ -8643,7 +9001,7 @@
     <w:lsdException w:name="Intense Reference" w:semiHidden="1" w:qFormat="1"/>
     <w:lsdException w:name="Book Title" w:semiHidden="1" w:qFormat="1"/>
     <w:lsdException w:name="Bibliography" w:semiHidden="1"/>
-    <w:lsdException w:name="TOC Heading" w:semiHidden="1" w:uiPriority="39" w:unhideWhenUsed="1" w:qFormat="1"/>
+    <w:lsdException w:name="TOC Heading" w:semiHidden="1" w:uiPriority="39" w:qFormat="1"/>
     <w:lsdException w:name="Plain Table 1" w:uiPriority="41"/>
     <w:lsdException w:name="Plain Table 2" w:uiPriority="42"/>
     <w:lsdException w:name="Plain Table 3" w:uiPriority="43"/>
@@ -8758,7 +9116,7 @@
     <w:name w:val="Normal"/>
     <w:semiHidden/>
     <w:qFormat/>
-    <w:rsid w:val="00827646"/>
+    <w:rsid w:val="00C41B71"/>
   </w:style>
   <w:style w:type="character" w:default="1" w:styleId="DefaultParagraphFont">
     <w:name w:val="Default Paragraph Font"/>
@@ -9015,11 +9373,33 @@
       </w:numPr>
     </w:pPr>
   </w:style>
-  <w:style w:type="paragraph" w:customStyle="1" w:styleId="B7024CD20900E646B78F61C0383ACB2F">
-    <w:name w:val="B7024CD20900E646B78F61C0383ACB2F"/>
-    <w:rsid w:val="0047664E"/>
+  <w:style w:type="character" w:styleId="Hyperlink">
+    <w:name w:val="Hyperlink"/>
+    <w:basedOn w:val="DefaultParagraphFont"/>
+    <w:uiPriority w:val="99"/>
+    <w:semiHidden/>
+    <w:rsid w:val="001A4B08"/>
     <w:rPr>
-      <w:rFonts w:eastAsiaTheme="minorEastAsia" w:cstheme="minorBidi"/>
+      <w:color w:val="3590C0" w:themeColor="hyperlink"/>
+      <w:u w:val="single"/>
+    </w:rPr>
+  </w:style>
+  <w:style w:type="character" w:styleId="PageNumber">
+    <w:name w:val="page number"/>
+    <w:basedOn w:val="DefaultParagraphFont"/>
+    <w:rsid w:val="00B14E6B"/>
+  </w:style>
+  <w:style w:type="paragraph" w:customStyle="1" w:styleId="Default">
+    <w:name w:val="Default"/>
+    <w:rsid w:val="00775B07"/>
+    <w:pPr>
+      <w:autoSpaceDE w:val="0"/>
+      <w:autoSpaceDN w:val="0"/>
+      <w:adjustRightInd w:val="0"/>
+    </w:pPr>
+    <w:rPr>
+      <w:rFonts w:ascii="Helvetica Neue LT Com" w:hAnsi="Helvetica Neue LT Com" w:cs="Helvetica Neue LT Com"/>
+      <w:color w:val="000000"/>
       <w:sz w:val="24"/>
       <w:szCs w:val="24"/>
     </w:rPr>
@@ -9032,9 +9412,9 @@
   <w:docParts>
     <w:docPart>
       <w:docPartPr>
-        <w:name w:val="F2EC41D4254D134EB419191138DC3158"/>
+        <w:name w:val="4B2C4C6ECD77417589129272909E2304"/>
         <w:category>
-          <w:name w:val="General"/>
+          <w:name w:val="Allgemein"/>
           <w:gallery w:val="placeholder"/>
         </w:category>
         <w:types>
@@ -9043,12 +9423,12 @@
         <w:behaviors>
           <w:behavior w:val="content"/>
         </w:behaviors>
-        <w:guid w:val="{404367D4-4CD3-8C47-985A-140CD7A902E1}"/>
+        <w:guid w:val="{4E1DDE10-9096-48FC-878B-23B3B27097CA}"/>
       </w:docPartPr>
       <w:docPartBody>
         <w:p>
           <w:pPr>
-            <w:pStyle w:val="F2EC41D4254D134EB419191138DC3158"/>
+            <w:pStyle w:val="4B2C4C6ECD77417589129272909E2304"/>
           </w:pPr>
           <w:r>
             <w:rPr>
@@ -9061,9 +9441,9 @@
     </w:docPart>
     <w:docPart>
       <w:docPartPr>
-        <w:name w:val="B7024CD20900E646B78F61C0383ACB2F"/>
+        <w:name w:val="2DB755D50C6B498880B1D5668299DD97"/>
         <w:category>
-          <w:name w:val="General"/>
+          <w:name w:val="Allgemein"/>
           <w:gallery w:val="placeholder"/>
         </w:category>
         <w:types>
@@ -9072,12 +9452,12 @@
         <w:behaviors>
           <w:behavior w:val="content"/>
         </w:behaviors>
-        <w:guid w:val="{67B9883B-4D48-014A-A31C-69993C5F38B3}"/>
+        <w:guid w:val="{A909C0B2-F89B-415A-B06E-EE8578B134B4}"/>
       </w:docPartPr>
       <w:docPartBody>
         <w:p>
           <w:pPr>
-            <w:pStyle w:val="B7024CD20900E646B78F61C0383ACB2F"/>
+            <w:pStyle w:val="2DB755D50C6B498880B1D5668299DD97"/>
           </w:pPr>
           <w:r>
             <w:rPr>
@@ -9090,9 +9470,9 @@
     </w:docPart>
     <w:docPart>
       <w:docPartPr>
-        <w:name w:val="6BAFBD63A754924C8216BC115CFB68DA"/>
+        <w:name w:val="3A3EE0FE00AD46D5B92E600267E7F605"/>
         <w:category>
-          <w:name w:val="General"/>
+          <w:name w:val="Allgemein"/>
           <w:gallery w:val="placeholder"/>
         </w:category>
         <w:types>
@@ -9101,12 +9481,13 @@
         <w:behaviors>
           <w:behavior w:val="content"/>
         </w:behaviors>
-        <w:guid w:val="{D7545EBD-82CB-3D49-808F-7CE8E2212C5B}"/>
+        <w:guid w:val="{76EF567F-9B7D-4D80-9B04-31499A2F8BB1}"/>
       </w:docPartPr>
       <w:docPartBody>
         <w:p>
           <w:pPr>
             <w:pStyle w:val="Empfnger"/>
+            <w:framePr w:wrap="around" w:vAnchor="page" w:hAnchor="page" w:x="1419" w:y="2989"/>
             <w:rPr>
               <w:rStyle w:val="PlaceholderText"/>
               <w:b/>
@@ -9123,6 +9504,7 @@
         <w:p>
           <w:pPr>
             <w:pStyle w:val="Empfnger"/>
+            <w:framePr w:wrap="around" w:vAnchor="page" w:hAnchor="page" w:x="1419" w:y="2989"/>
             <w:rPr>
               <w:rStyle w:val="PlaceholderText"/>
             </w:rPr>
@@ -9137,6 +9519,7 @@
         <w:p>
           <w:pPr>
             <w:pStyle w:val="Empfnger"/>
+            <w:framePr w:wrap="around" w:vAnchor="page" w:hAnchor="page" w:x="1419" w:y="2989"/>
             <w:rPr>
               <w:rStyle w:val="PlaceholderText"/>
             </w:rPr>
@@ -9151,6 +9534,7 @@
         <w:p>
           <w:pPr>
             <w:pStyle w:val="Empfnger"/>
+            <w:framePr w:wrap="around" w:vAnchor="page" w:hAnchor="page" w:x="1419" w:y="2989"/>
             <w:rPr>
               <w:rStyle w:val="PlaceholderText"/>
             </w:rPr>
@@ -9165,6 +9549,7 @@
         <w:p>
           <w:pPr>
             <w:pStyle w:val="Empfnger"/>
+            <w:framePr w:wrap="around" w:vAnchor="page" w:hAnchor="page" w:x="1419" w:y="2989"/>
             <w:rPr>
               <w:rStyle w:val="PlaceholderText"/>
             </w:rPr>
@@ -9179,6 +9564,7 @@
         <w:p>
           <w:pPr>
             <w:pStyle w:val="Empfnger"/>
+            <w:framePr w:wrap="around" w:vAnchor="page" w:hAnchor="page" w:x="1419" w:y="2989"/>
             <w:rPr>
               <w:rStyle w:val="PlaceholderText"/>
             </w:rPr>
@@ -9192,7 +9578,7 @@
         </w:p>
         <w:p>
           <w:pPr>
-            <w:pStyle w:val="6BAFBD63A754924C8216BC115CFB68DA"/>
+            <w:pStyle w:val="3A3EE0FE00AD46D5B92E600267E7F605"/>
           </w:pPr>
           <w:r>
             <w:rPr>
@@ -9205,9 +9591,9 @@
     </w:docPart>
     <w:docPart>
       <w:docPartPr>
-        <w:name w:val="9D276247728963469802A2184945263A"/>
+        <w:name w:val="5033F5D9EA0146D186D76FE8EF5D7C63"/>
         <w:category>
-          <w:name w:val="General"/>
+          <w:name w:val="Allgemein"/>
           <w:gallery w:val="placeholder"/>
         </w:category>
         <w:types>
@@ -9216,12 +9602,12 @@
         <w:behaviors>
           <w:behavior w:val="content"/>
         </w:behaviors>
-        <w:guid w:val="{2BF521DF-2B30-FA4C-86CB-037AF1929736}"/>
+        <w:guid w:val="{BA4D9DC3-F1CF-4A9B-8B44-AA58AB74C4CB}"/>
       </w:docPartPr>
       <w:docPartBody>
         <w:p>
           <w:pPr>
-            <w:pStyle w:val="9D276247728963469802A2184945263A"/>
+            <w:pStyle w:val="5033F5D9EA0146D186D76FE8EF5D7C63"/>
           </w:pPr>
           <w:r>
             <w:rPr>
@@ -9234,9 +9620,9 @@
     </w:docPart>
     <w:docPart>
       <w:docPartPr>
-        <w:name w:val="C164FB567DD07340A8BFB4C35998386E"/>
+        <w:name w:val="DEA34BA439354A88802A0B329A00E125"/>
         <w:category>
-          <w:name w:val="General"/>
+          <w:name w:val="Allgemein"/>
           <w:gallery w:val="placeholder"/>
         </w:category>
         <w:types>
@@ -9245,12 +9631,140 @@
         <w:behaviors>
           <w:behavior w:val="content"/>
         </w:behaviors>
-        <w:guid w:val="{D842F128-9F45-8540-BF22-7209B5B64E54}"/>
+        <w:guid w:val="{6A4C6371-0F0A-4A7C-9671-8804B3C39A4D}"/>
       </w:docPartPr>
       <w:docPartBody>
         <w:p>
           <w:pPr>
-            <w:pStyle w:val="C164FB567DD07340A8BFB4C35998386E"/>
+            <w:pStyle w:val="DEA34BA439354A88802A0B329A00E125"/>
+          </w:pPr>
+          <w:r>
+            <w:rPr>
+              <w:rFonts w:asciiTheme="majorHAnsi" w:hAnsiTheme="majorHAnsi"/>
+              <w:color w:val="808080"/>
+              <w:sz w:val="16"/>
+              <w:szCs w:val="13"/>
+            </w:rPr>
+            <w:t>Vorname Name</w:t>
+          </w:r>
+        </w:p>
+      </w:docPartBody>
+    </w:docPart>
+    <w:docPart>
+      <w:docPartPr>
+        <w:name w:val="278A5E1C0EDC4187BFFC3DE13F8FCCF5"/>
+        <w:category>
+          <w:name w:val="Allgemein"/>
+          <w:gallery w:val="placeholder"/>
+        </w:category>
+        <w:types>
+          <w:type w:val="bbPlcHdr"/>
+        </w:types>
+        <w:behaviors>
+          <w:behavior w:val="content"/>
+        </w:behaviors>
+        <w:guid w:val="{9072C55E-7B66-45AB-91D3-CAB29FEF931A}"/>
+      </w:docPartPr>
+      <w:docPartBody>
+        <w:p>
+          <w:pPr>
+            <w:pStyle w:val="278A5E1C0EDC4187BFFC3DE13F8FCCF5"/>
+          </w:pPr>
+          <w:r>
+            <w:rPr>
+              <w:rFonts w:asciiTheme="majorHAnsi" w:hAnsiTheme="majorHAnsi"/>
+              <w:color w:val="808080"/>
+              <w:sz w:val="16"/>
+              <w:szCs w:val="13"/>
+            </w:rPr>
+            <w:t>vorname.name</w:t>
+          </w:r>
+        </w:p>
+      </w:docPartBody>
+    </w:docPart>
+    <w:docPart>
+      <w:docPartPr>
+        <w:name w:val="72E62430E61245E2936F11A911F9BC49"/>
+        <w:category>
+          <w:name w:val="Allgemein"/>
+          <w:gallery w:val="placeholder"/>
+        </w:category>
+        <w:types>
+          <w:type w:val="bbPlcHdr"/>
+        </w:types>
+        <w:behaviors>
+          <w:behavior w:val="content"/>
+        </w:behaviors>
+        <w:guid w:val="{CBA92A93-2570-4B30-A0D5-D2D916D01FDD}"/>
+      </w:docPartPr>
+      <w:docPartBody>
+        <w:p>
+          <w:pPr>
+            <w:pStyle w:val="72E62430E61245E2936F11A911F9BC49"/>
+          </w:pPr>
+          <w:r>
+            <w:rPr>
+              <w:rFonts w:asciiTheme="majorHAnsi" w:hAnsiTheme="majorHAnsi"/>
+              <w:color w:val="808080"/>
+              <w:sz w:val="16"/>
+              <w:szCs w:val="13"/>
+            </w:rPr>
+            <w:t>Vorname Name</w:t>
+          </w:r>
+        </w:p>
+      </w:docPartBody>
+    </w:docPart>
+    <w:docPart>
+      <w:docPartPr>
+        <w:name w:val="F15CDC7D4544418F91997F76FC2E84E0"/>
+        <w:category>
+          <w:name w:val="Allgemein"/>
+          <w:gallery w:val="placeholder"/>
+        </w:category>
+        <w:types>
+          <w:type w:val="bbPlcHdr"/>
+        </w:types>
+        <w:behaviors>
+          <w:behavior w:val="content"/>
+        </w:behaviors>
+        <w:guid w:val="{E94B78FA-A6A0-4A8F-AA8A-1A1175755526}"/>
+      </w:docPartPr>
+      <w:docPartBody>
+        <w:p>
+          <w:pPr>
+            <w:pStyle w:val="F15CDC7D4544418F91997F76FC2E84E0"/>
+          </w:pPr>
+          <w:r>
+            <w:rPr>
+              <w:rFonts w:asciiTheme="majorHAnsi" w:hAnsiTheme="majorHAnsi"/>
+              <w:color w:val="808080"/>
+              <w:sz w:val="16"/>
+              <w:szCs w:val="13"/>
+            </w:rPr>
+            <w:t>vorname.name</w:t>
+          </w:r>
+        </w:p>
+      </w:docPartBody>
+    </w:docPart>
+    <w:docPart>
+      <w:docPartPr>
+        <w:name w:val="FA102CF80C964632B6C2BC3A27157791"/>
+        <w:category>
+          <w:name w:val="Allgemein"/>
+          <w:gallery w:val="placeholder"/>
+        </w:category>
+        <w:types>
+          <w:type w:val="bbPlcHdr"/>
+        </w:types>
+        <w:behaviors>
+          <w:behavior w:val="content"/>
+        </w:behaviors>
+        <w:guid w:val="{2A80AA10-E71C-4142-B12A-F50B7F3C58F5}"/>
+      </w:docPartPr>
+      <w:docPartBody>
+        <w:p>
+          <w:pPr>
+            <w:pStyle w:val="FA102CF80C964632B6C2BC3A27157791"/>
           </w:pPr>
           <w:r>
             <w:rPr>
@@ -9263,9 +9777,9 @@
     </w:docPart>
     <w:docPart>
       <w:docPartPr>
-        <w:name w:val="A40C58FA99EFC247B4648B366A5B777E"/>
+        <w:name w:val="3C536F88B3BB4CB69561E8585D2A972C"/>
         <w:category>
-          <w:name w:val="General"/>
+          <w:name w:val="Allgemein"/>
           <w:gallery w:val="placeholder"/>
         </w:category>
         <w:types>
@@ -9274,12 +9788,41 @@
         <w:behaviors>
           <w:behavior w:val="content"/>
         </w:behaviors>
-        <w:guid w:val="{C3B2F481-ED8D-EA46-A702-FC5BAE873967}"/>
+        <w:guid w:val="{1517025C-EC65-43DD-B28F-ACD457E6FAD5}"/>
       </w:docPartPr>
       <w:docPartBody>
         <w:p>
           <w:pPr>
-            <w:pStyle w:val="A40C58FA99EFC247B4648B366A5B777E"/>
+            <w:pStyle w:val="3C536F88B3BB4CB69561E8585D2A972C"/>
+          </w:pPr>
+          <w:r>
+            <w:rPr>
+              <w:rStyle w:val="PlaceholderText"/>
+            </w:rPr>
+            <w:t>Vorname Name</w:t>
+          </w:r>
+        </w:p>
+      </w:docPartBody>
+    </w:docPart>
+    <w:docPart>
+      <w:docPartPr>
+        <w:name w:val="10C18BBC930F45A69F4DFBC0C3E4E2A7"/>
+        <w:category>
+          <w:name w:val="Allgemein"/>
+          <w:gallery w:val="placeholder"/>
+        </w:category>
+        <w:types>
+          <w:type w:val="bbPlcHdr"/>
+        </w:types>
+        <w:behaviors>
+          <w:behavior w:val="content"/>
+        </w:behaviors>
+        <w:guid w:val="{E12F41C0-9995-4397-8B1F-F6D676FE0ED5}"/>
+      </w:docPartPr>
+      <w:docPartBody>
+        <w:p>
+          <w:pPr>
+            <w:pStyle w:val="10C18BBC930F45A69F4DFBC0C3E4E2A7"/>
           </w:pPr>
           <w:r>
             <w:rPr>
@@ -9292,9 +9835,9 @@
     </w:docPart>
     <w:docPart>
       <w:docPartPr>
-        <w:name w:val="D00AA59BA8778C41B21139EC3DF2B09E"/>
+        <w:name w:val="4720E11047204F62BA0BA6EE657DCCFE"/>
         <w:category>
-          <w:name w:val="General"/>
+          <w:name w:val="Allgemein"/>
           <w:gallery w:val="placeholder"/>
         </w:category>
         <w:types>
@@ -9303,12 +9846,41 @@
         <w:behaviors>
           <w:behavior w:val="content"/>
         </w:behaviors>
-        <w:guid w:val="{9BECE8FC-7B8A-F944-8ACD-41FADB67D7FE}"/>
+        <w:guid w:val="{DA3D9150-3DA7-4EFF-AE0F-9B06EB7F83EA}"/>
       </w:docPartPr>
       <w:docPartBody>
         <w:p>
           <w:pPr>
-            <w:pStyle w:val="D00AA59BA8778C41B21139EC3DF2B09E"/>
+            <w:pStyle w:val="4720E11047204F62BA0BA6EE657DCCFE"/>
+          </w:pPr>
+          <w:r>
+            <w:rPr>
+              <w:rStyle w:val="PlaceholderText"/>
+            </w:rPr>
+            <w:t>Titel/Funktion</w:t>
+          </w:r>
+        </w:p>
+      </w:docPartBody>
+    </w:docPart>
+    <w:docPart>
+      <w:docPartPr>
+        <w:name w:val="479CB6038E974266A27087CA26A1E52D"/>
+        <w:category>
+          <w:name w:val="Allgemein"/>
+          <w:gallery w:val="placeholder"/>
+        </w:category>
+        <w:types>
+          <w:type w:val="bbPlcHdr"/>
+        </w:types>
+        <w:behaviors>
+          <w:behavior w:val="content"/>
+        </w:behaviors>
+        <w:guid w:val="{A41E581A-3125-4670-9B83-E1AC090B487D}"/>
+      </w:docPartPr>
+      <w:docPartBody>
+        <w:p>
+          <w:pPr>
+            <w:pStyle w:val="479CB6038E974266A27087CA26A1E52D"/>
           </w:pPr>
           <w:r>
             <w:rPr>
@@ -9321,7 +9893,36 @@
     </w:docPart>
     <w:docPart>
       <w:docPartPr>
-        <w:name w:val="5F5361F3D0012340BD47842E78D78B39"/>
+        <w:name w:val="2985139169844329B74C2B130AE7CDA6"/>
+        <w:category>
+          <w:name w:val="Allgemein"/>
+          <w:gallery w:val="placeholder"/>
+        </w:category>
+        <w:types>
+          <w:type w:val="bbPlcHdr"/>
+        </w:types>
+        <w:behaviors>
+          <w:behavior w:val="content"/>
+        </w:behaviors>
+        <w:guid w:val="{7FE4B5A5-2719-41FF-8BDD-776CD62BE8F7}"/>
+      </w:docPartPr>
+      <w:docPartBody>
+        <w:p>
+          <w:pPr>
+            <w:pStyle w:val="2985139169844329B74C2B130AE7CDA6"/>
+          </w:pPr>
+          <w:r>
+            <w:rPr>
+              <w:rStyle w:val="PlaceholderText"/>
+            </w:rPr>
+            <w:t>Anlage 1</w:t>
+          </w:r>
+        </w:p>
+      </w:docPartBody>
+    </w:docPart>
+    <w:docPart>
+      <w:docPartPr>
+        <w:name w:val="047AA6ADA37F7642B57026F4DF65EE39"/>
         <w:category>
           <w:name w:val="General"/>
           <w:gallery w:val="placeholder"/>
@@ -9332,104 +9933,47 @@
         <w:behaviors>
           <w:behavior w:val="content"/>
         </w:behaviors>
-        <w:guid w:val="{9753ACFD-D05B-1D4D-9CD1-10E6A8717E51}"/>
+        <w:guid w:val="{555DE4FD-648B-5641-A038-E2657D1F2EFA}"/>
       </w:docPartPr>
       <w:docPartBody>
         <w:p>
           <w:pPr>
-            <w:pStyle w:val="Empfnger"/>
-            <w:rPr>
-              <w:rStyle w:val="PlaceholderText"/>
-              <w:b/>
-            </w:rPr>
-          </w:pPr>
-          <w:r>
-            <w:rPr>
-              <w:rStyle w:val="PlaceholderText"/>
-              <w:b/>
-            </w:rPr>
-            <w:t>persönlich / vertraulich (optional)</w:t>
-          </w:r>
-        </w:p>
-        <w:p>
-          <w:pPr>
-            <w:pStyle w:val="Empfnger"/>
-            <w:rPr>
-              <w:rStyle w:val="PlaceholderText"/>
-            </w:rPr>
+            <w:pStyle w:val="047AA6ADA37F7642B57026F4DF65EE39"/>
           </w:pPr>
           <w:r>
             <w:rPr>
               <w:rStyle w:val="PlaceholderText"/>
             </w:rPr>
-            <w:t>Anschrift Zeile 1 (z.B. Firma)</w:t>
+            <w:t>Klicken Sie hier, um Text einzugeben.</w:t>
           </w:r>
         </w:p>
+      </w:docPartBody>
+    </w:docPart>
+    <w:docPart>
+      <w:docPartPr>
+        <w:name w:val="F9AE61905F2C074BAFEE044059C2CE74"/>
+        <w:category>
+          <w:name w:val="General"/>
+          <w:gallery w:val="placeholder"/>
+        </w:category>
+        <w:types>
+          <w:type w:val="bbPlcHdr"/>
+        </w:types>
+        <w:behaviors>
+          <w:behavior w:val="content"/>
+        </w:behaviors>
+        <w:guid w:val="{F08B38B8-4630-2A49-A119-C7BDB1B007D9}"/>
+      </w:docPartPr>
+      <w:docPartBody>
         <w:p>
           <w:pPr>
-            <w:pStyle w:val="Empfnger"/>
-            <w:rPr>
-              <w:rStyle w:val="PlaceholderText"/>
-            </w:rPr>
+            <w:pStyle w:val="F9AE61905F2C074BAFEE044059C2CE74"/>
           </w:pPr>
           <w:r>
             <w:rPr>
               <w:rStyle w:val="PlaceholderText"/>
             </w:rPr>
-            <w:t>Anschrift Zeile 2 (z.B. Abteilung)</w:t>
-          </w:r>
-        </w:p>
-        <w:p>
-          <w:pPr>
-            <w:pStyle w:val="Empfnger"/>
-            <w:rPr>
-              <w:rStyle w:val="PlaceholderText"/>
-            </w:rPr>
-          </w:pPr>
-          <w:r>
-            <w:rPr>
-              <w:rStyle w:val="PlaceholderText"/>
-            </w:rPr>
-            <w:t>Anschrift Zeile 3 (z.B. Vorname Name)</w:t>
-          </w:r>
-        </w:p>
-        <w:p>
-          <w:pPr>
-            <w:pStyle w:val="Empfnger"/>
-            <w:rPr>
-              <w:rStyle w:val="PlaceholderText"/>
-            </w:rPr>
-          </w:pPr>
-          <w:r>
-            <w:rPr>
-              <w:rStyle w:val="PlaceholderText"/>
-            </w:rPr>
-            <w:t>Anschrift Zeile 4 (z.B. Straße und Nr.)</w:t>
-          </w:r>
-        </w:p>
-        <w:p>
-          <w:pPr>
-            <w:pStyle w:val="Empfnger"/>
-            <w:rPr>
-              <w:rStyle w:val="PlaceholderText"/>
-            </w:rPr>
-          </w:pPr>
-          <w:r>
-            <w:rPr>
-              <w:rStyle w:val="PlaceholderText"/>
-            </w:rPr>
-            <w:t>Anschrift Zeile 5 (z.B. PLZ und Ort)</w:t>
-          </w:r>
-        </w:p>
-        <w:p>
-          <w:pPr>
-            <w:pStyle w:val="5F5361F3D0012340BD47842E78D78B39"/>
-          </w:pPr>
-          <w:r>
-            <w:rPr>
-              <w:rStyle w:val="PlaceholderText"/>
-            </w:rPr>
-            <w:t>Anschrift Zeile 6 (z.B. Land)</w:t>
+            <w:t>Betreff</w:t>
           </w:r>
         </w:p>
       </w:docPartBody>
@@ -9470,6 +10014,15 @@
     <w:pitch w:val="variable"/>
     <w:sig w:usb0="E1002EFF" w:usb1="C000605B" w:usb2="00000029" w:usb3="00000000" w:csb0="000101FF" w:csb1="00000000"/>
   </w:font>
+  <w:font w:name="Helvetica Neue LT Com">
+    <w:altName w:val="Helvetica Neue LT Com 55 Roman"/>
+    <w:panose1 w:val="02000503000000020004"/>
+    <w:charset w:val="00"/>
+    <w:family w:val="roman"/>
+    <w:notTrueType/>
+    <w:pitch w:val="default"/>
+    <w:sig w:usb0="00000003" w:usb1="00000000" w:usb2="00000000" w:usb3="00000000" w:csb0="00000001" w:csb1="00000000"/>
+  </w:font>
   <w:font w:name="HelveticaNeueLTCom-Lt">
     <w:altName w:val="Arial"/>
     <w:panose1 w:val="020B0604020202020204"/>
@@ -9478,6 +10031,22 @@
     <w:notTrueType/>
     <w:pitch w:val="default"/>
     <w:sig w:usb0="00000003" w:usb1="00000000" w:usb2="00000000" w:usb3="00000000" w:csb0="00000001" w:csb1="00000000"/>
+  </w:font>
+  <w:font w:name="SimHei">
+    <w:altName w:val="黑体"/>
+    <w:panose1 w:val="02010609060101010101"/>
+    <w:charset w:val="86"/>
+    <w:family w:val="modern"/>
+    <w:pitch w:val="fixed"/>
+    <w:sig w:usb0="800002BF" w:usb1="38CF7CFA" w:usb2="00000016" w:usb3="00000000" w:csb0="00040001" w:csb1="00000000"/>
+  </w:font>
+  <w:font w:name="SimSun">
+    <w:altName w:val="宋体"/>
+    <w:panose1 w:val="02010600030101010101"/>
+    <w:charset w:val="86"/>
+    <w:family w:val="auto"/>
+    <w:pitch w:val="variable"/>
+    <w:sig w:usb0="00000003" w:usb1="288F0000" w:usb2="00000016" w:usb3="00000000" w:csb0="00040001" w:csb1="00000000"/>
   </w:font>
   <w:font w:name="Calibri">
     <w:panose1 w:val="020F0502020204030204"/>
@@ -9499,37 +10068,28 @@
 <file path=word/glossary/settings.xml><?xml version="1.0" encoding="utf-8"?>
 <w:settings xmlns:mc="http://schemas.openxmlformats.org/markup-compatibility/2006" xmlns:o="urn:schemas-microsoft-com:office:office" xmlns:r="http://schemas.openxmlformats.org/officeDocument/2006/relationships" xmlns:m="http://schemas.openxmlformats.org/officeDocument/2006/math" xmlns:v="urn:schemas-microsoft-com:vml" xmlns:w10="urn:schemas-microsoft-com:office:word" xmlns:w="http://schemas.openxmlformats.org/wordprocessingml/2006/main" xmlns:w14="http://schemas.microsoft.com/office/word/2010/wordml" xmlns:w15="http://schemas.microsoft.com/office/word/2012/wordml" xmlns:w16cid="http://schemas.microsoft.com/office/word/2016/wordml/cid" xmlns:w16se="http://schemas.microsoft.com/office/word/2015/wordml/symex" xmlns:sl="http://schemas.openxmlformats.org/schemaLibrary/2006/main" mc:Ignorable="w14 w15 w16se w16cid">
   <w:view w:val="normal"/>
-  <w:defaultTabStop w:val="720"/>
+  <w:defaultTabStop w:val="708"/>
+  <w:hyphenationZone w:val="425"/>
   <w:characterSpacingControl w:val="doNotCompress"/>
   <w:compat>
     <w:useFELayout/>
-    <w:compatSetting w:name="compatibilityMode" w:uri="http://schemas.microsoft.com/office/word" w:val="15"/>
+    <w:compatSetting w:name="compatibilityMode" w:uri="http://schemas.microsoft.com/office/word" w:val="14"/>
     <w:compatSetting w:name="overrideTableStyleFontSizeAndJustification" w:uri="http://schemas.microsoft.com/office/word" w:val="1"/>
     <w:compatSetting w:name="enableOpenTypeFeatures" w:uri="http://schemas.microsoft.com/office/word" w:val="1"/>
     <w:compatSetting w:name="doNotFlipMirrorIndents" w:uri="http://schemas.microsoft.com/office/word" w:val="1"/>
-    <w:compatSetting w:name="differentiateMultirowTableHeaders" w:uri="http://schemas.microsoft.com/office/word" w:val="1"/>
-    <w:compatSetting w:name="useWord2013TrackBottomHyphenation" w:uri="http://schemas.microsoft.com/office/word" w:val="0"/>
+    <w:compatSetting w:name="useWord2013TrackBottomHyphenation" w:uri="http://schemas.microsoft.com/office/word" w:val="1"/>
   </w:compat>
   <w:rsids>
-    <w:rsidRoot w:val="00265C0A"/>
-    <w:rsid w:val="00265C0A"/>
-    <w:rsid w:val="00352140"/>
-    <w:rsid w:val="00417813"/>
-    <w:rsid w:val="004B02A5"/>
-    <w:rsid w:val="00614A5F"/>
-    <w:rsid w:val="00763201"/>
-    <w:rsid w:val="00894E3A"/>
-    <w:rsid w:val="008D61AD"/>
-    <w:rsid w:val="00977232"/>
-    <w:rsid w:val="009964C9"/>
-    <w:rsid w:val="00AC1DBA"/>
-    <w:rsid w:val="00AE288E"/>
-    <w:rsid w:val="00D15CDF"/>
-    <w:rsid w:val="00D447DF"/>
-    <w:rsid w:val="00D676C9"/>
-    <w:rsid w:val="00DC7E01"/>
-    <w:rsid w:val="00ED776D"/>
-    <w:rsid w:val="00EF3ABB"/>
+    <w:rsidRoot w:val="001D59BE"/>
+    <w:rsid w:val="001D59BE"/>
+    <w:rsid w:val="002861A4"/>
+    <w:rsid w:val="0035556E"/>
+    <w:rsid w:val="00792822"/>
+    <w:rsid w:val="008B423C"/>
+    <w:rsid w:val="008F4A62"/>
+    <w:rsid w:val="00D41A06"/>
+    <w:rsid w:val="00DC3735"/>
+    <w:rsid w:val="00E94001"/>
   </w:rsids>
   <m:mathPr>
     <m:mathFont m:val="Cambria Math"/>
@@ -9546,9 +10106,8 @@
   </m:mathPr>
   <w:themeFontLang w:val="de-DE"/>
   <w:clrSchemeMapping w:bg1="light1" w:t1="dark1" w:bg2="light2" w:t2="dark2" w:accent1="accent1" w:accent2="accent2" w:accent3="accent3" w:accent4="accent4" w:accent5="accent5" w:accent6="accent6" w:hyperlink="hyperlink" w:followedHyperlink="followedHyperlink"/>
-  <w:decimalSymbol w:val=","/>
+  <w:decimalSymbol w:val="."/>
   <w:listSeparator w:val=","/>
-  <w15:chartTrackingRefBased/>
 </w:settings>
 </file>
 
@@ -9558,12 +10117,16 @@
     <w:rPrDefault>
       <w:rPr>
         <w:rFonts w:asciiTheme="minorHAnsi" w:eastAsiaTheme="minorEastAsia" w:hAnsiTheme="minorHAnsi" w:cstheme="minorBidi"/>
-        <w:sz w:val="24"/>
-        <w:szCs w:val="24"/>
-        <w:lang w:val="de-DE" w:eastAsia="en-US" w:bidi="ar-SA"/>
+        <w:sz w:val="22"/>
+        <w:szCs w:val="22"/>
+        <w:lang w:val="de-DE" w:eastAsia="de-DE" w:bidi="ar-SA"/>
       </w:rPr>
     </w:rPrDefault>
-    <w:pPrDefault/>
+    <w:pPrDefault>
+      <w:pPr>
+        <w:spacing w:after="160" w:line="259" w:lineRule="auto"/>
+      </w:pPr>
+    </w:pPrDefault>
   </w:docDefaults>
   <w:latentStyles w:defLockedState="0" w:defUIPriority="99" w:defSemiHidden="0" w:defUnhideWhenUsed="0" w:defQFormat="0" w:count="376">
     <w:lsdException w:name="Normal" w:uiPriority="0" w:qFormat="1"/>
@@ -9979,93 +10542,134 @@
     <w:basedOn w:val="DefaultParagraphFont"/>
     <w:uiPriority w:val="99"/>
     <w:semiHidden/>
-    <w:rsid w:val="00352140"/>
+    <w:rsid w:val="00E94001"/>
     <w:rPr>
       <w:color w:val="808080"/>
     </w:rPr>
   </w:style>
-  <w:style w:type="paragraph" w:customStyle="1" w:styleId="F2EC41D4254D134EB419191138DC3158">
-    <w:name w:val="F2EC41D4254D134EB419191138DC3158"/>
+  <w:style w:type="paragraph" w:customStyle="1" w:styleId="4B2C4C6ECD77417589129272909E2304">
+    <w:name w:val="4B2C4C6ECD77417589129272909E2304"/>
   </w:style>
-  <w:style w:type="paragraph" w:customStyle="1" w:styleId="B7024CD20900E646B78F61C0383ACB2F">
-    <w:name w:val="B7024CD20900E646B78F61C0383ACB2F"/>
+  <w:style w:type="paragraph" w:customStyle="1" w:styleId="2DB755D50C6B498880B1D5668299DD97">
+    <w:name w:val="2DB755D50C6B498880B1D5668299DD97"/>
   </w:style>
   <w:style w:type="paragraph" w:customStyle="1" w:styleId="Empfnger">
     <w:name w:val="Empfänger"/>
     <w:basedOn w:val="Normal"/>
     <w:uiPriority w:val="5"/>
     <w:qFormat/>
-    <w:rsid w:val="00352140"/>
+    <w:rsid w:val="00792822"/>
     <w:pPr>
-      <w:spacing w:line="270" w:lineRule="exact"/>
+      <w:spacing w:after="0" w:line="270" w:lineRule="exact"/>
     </w:pPr>
     <w:rPr>
       <w:rFonts w:eastAsiaTheme="minorHAnsi" w:cs="Times New Roman"/>
       <w:sz w:val="21"/>
       <w:szCs w:val="21"/>
+      <w:lang w:eastAsia="en-US"/>
     </w:rPr>
   </w:style>
-  <w:style w:type="paragraph" w:customStyle="1" w:styleId="6BAFBD63A754924C8216BC115CFB68DA">
-    <w:name w:val="6BAFBD63A754924C8216BC115CFB68DA"/>
+  <w:style w:type="paragraph" w:customStyle="1" w:styleId="3A3EE0FE00AD46D5B92E600267E7F605">
+    <w:name w:val="3A3EE0FE00AD46D5B92E600267E7F605"/>
   </w:style>
-  <w:style w:type="paragraph" w:customStyle="1" w:styleId="9D276247728963469802A2184945263A">
-    <w:name w:val="9D276247728963469802A2184945263A"/>
+  <w:style w:type="paragraph" w:customStyle="1" w:styleId="5033F5D9EA0146D186D76FE8EF5D7C63">
+    <w:name w:val="5033F5D9EA0146D186D76FE8EF5D7C63"/>
   </w:style>
-  <w:style w:type="paragraph" w:customStyle="1" w:styleId="21281B32E4A216469A0245BDA81354CE">
-    <w:name w:val="21281B32E4A216469A0245BDA81354CE"/>
+  <w:style w:type="paragraph" w:customStyle="1" w:styleId="DEA34BA439354A88802A0B329A00E125">
+    <w:name w:val="DEA34BA439354A88802A0B329A00E125"/>
   </w:style>
-  <w:style w:type="paragraph" w:customStyle="1" w:styleId="F49DEFD17E71C644A7AB645B789A0478">
-    <w:name w:val="F49DEFD17E71C644A7AB645B789A0478"/>
+  <w:style w:type="paragraph" w:customStyle="1" w:styleId="AEAF13369F6C4A92821C1D494A87BD1E">
+    <w:name w:val="AEAF13369F6C4A92821C1D494A87BD1E"/>
   </w:style>
-  <w:style w:type="paragraph" w:customStyle="1" w:styleId="EC079C204AA60D47B435AC311F14CF53">
-    <w:name w:val="EC079C204AA60D47B435AC311F14CF53"/>
+  <w:style w:type="paragraph" w:customStyle="1" w:styleId="278A5E1C0EDC4187BFFC3DE13F8FCCF5">
+    <w:name w:val="278A5E1C0EDC4187BFFC3DE13F8FCCF5"/>
   </w:style>
-  <w:style w:type="paragraph" w:customStyle="1" w:styleId="4CB3E81003EFAE4D930CEE19930B7901">
-    <w:name w:val="4CB3E81003EFAE4D930CEE19930B7901"/>
+  <w:style w:type="paragraph" w:customStyle="1" w:styleId="72E62430E61245E2936F11A911F9BC49">
+    <w:name w:val="72E62430E61245E2936F11A911F9BC49"/>
   </w:style>
-  <w:style w:type="paragraph" w:customStyle="1" w:styleId="268DC0CC8BCCEF4785BF78B76F50B913">
-    <w:name w:val="268DC0CC8BCCEF4785BF78B76F50B913"/>
+  <w:style w:type="paragraph" w:customStyle="1" w:styleId="3DC688C55F814913ABC52DA0CAB7A09A">
+    <w:name w:val="3DC688C55F814913ABC52DA0CAB7A09A"/>
   </w:style>
-  <w:style w:type="paragraph" w:customStyle="1" w:styleId="C80E98C608F9394690ED0406973D77EF">
-    <w:name w:val="C80E98C608F9394690ED0406973D77EF"/>
+  <w:style w:type="paragraph" w:customStyle="1" w:styleId="F15CDC7D4544418F91997F76FC2E84E0">
+    <w:name w:val="F15CDC7D4544418F91997F76FC2E84E0"/>
   </w:style>
-  <w:style w:type="paragraph" w:customStyle="1" w:styleId="4E649D0C63FFAA4F96EECB0BD4B16A89">
-    <w:name w:val="4E649D0C63FFAA4F96EECB0BD4B16A89"/>
+  <w:style w:type="paragraph" w:customStyle="1" w:styleId="286321686A5B4B9383716F8D53254CA7">
+    <w:name w:val="286321686A5B4B9383716F8D53254CA7"/>
   </w:style>
-  <w:style w:type="paragraph" w:customStyle="1" w:styleId="C164FB567DD07340A8BFB4C35998386E">
-    <w:name w:val="C164FB567DD07340A8BFB4C35998386E"/>
+  <w:style w:type="paragraph" w:customStyle="1" w:styleId="FA102CF80C964632B6C2BC3A27157791">
+    <w:name w:val="FA102CF80C964632B6C2BC3A27157791"/>
   </w:style>
-  <w:style w:type="paragraph" w:customStyle="1" w:styleId="B0404722603FDB4294DBF61E71F3E0C8">
-    <w:name w:val="B0404722603FDB4294DBF61E71F3E0C8"/>
+  <w:style w:type="paragraph" w:customStyle="1" w:styleId="CE99E2BE33214B45844288D646DAE1D8">
+    <w:name w:val="CE99E2BE33214B45844288D646DAE1D8"/>
   </w:style>
-  <w:style w:type="paragraph" w:customStyle="1" w:styleId="FA20F697D7B72946B107D29910209D04">
-    <w:name w:val="FA20F697D7B72946B107D29910209D04"/>
+  <w:style w:type="paragraph" w:customStyle="1" w:styleId="767BA227643342E9865855B44F84FA2F">
+    <w:name w:val="767BA227643342E9865855B44F84FA2F"/>
   </w:style>
-  <w:style w:type="paragraph" w:customStyle="1" w:styleId="6908B857AC13634DB85EE5FEE80F5665">
-    <w:name w:val="6908B857AC13634DB85EE5FEE80F5665"/>
+  <w:style w:type="paragraph" w:customStyle="1" w:styleId="3C536F88B3BB4CB69561E8585D2A972C">
+    <w:name w:val="3C536F88B3BB4CB69561E8585D2A972C"/>
   </w:style>
-  <w:style w:type="paragraph" w:customStyle="1" w:styleId="A3103628D254BD41BD0C9FF3BEAEE8DA">
-    <w:name w:val="A3103628D254BD41BD0C9FF3BEAEE8DA"/>
+  <w:style w:type="paragraph" w:customStyle="1" w:styleId="A763D7D3922B42ECB22F7BF2C0AAE9CB">
+    <w:name w:val="A763D7D3922B42ECB22F7BF2C0AAE9CB"/>
   </w:style>
-  <w:style w:type="paragraph" w:customStyle="1" w:styleId="A40C58FA99EFC247B4648B366A5B777E">
-    <w:name w:val="A40C58FA99EFC247B4648B366A5B777E"/>
+  <w:style w:type="paragraph" w:customStyle="1" w:styleId="10C18BBC930F45A69F4DFBC0C3E4E2A7">
+    <w:name w:val="10C18BBC930F45A69F4DFBC0C3E4E2A7"/>
   </w:style>
-  <w:style w:type="paragraph" w:customStyle="1" w:styleId="16C1958B7D84E849A98B38B59E3D271B">
-    <w:name w:val="16C1958B7D84E849A98B38B59E3D271B"/>
+  <w:style w:type="paragraph" w:customStyle="1" w:styleId="4720E11047204F62BA0BA6EE657DCCFE">
+    <w:name w:val="4720E11047204F62BA0BA6EE657DCCFE"/>
   </w:style>
-  <w:style w:type="paragraph" w:customStyle="1" w:styleId="D00AA59BA8778C41B21139EC3DF2B09E">
-    <w:name w:val="D00AA59BA8778C41B21139EC3DF2B09E"/>
+  <w:style w:type="paragraph" w:customStyle="1" w:styleId="0C1D59CEB7F34D8684DEB262A45899BB">
+    <w:name w:val="0C1D59CEB7F34D8684DEB262A45899BB"/>
   </w:style>
-  <w:style w:type="paragraph" w:customStyle="1" w:styleId="E1E105BCF5664E48B0737D0E318E7703">
-    <w:name w:val="E1E105BCF5664E48B0737D0E318E7703"/>
+  <w:style w:type="paragraph" w:customStyle="1" w:styleId="AB229ADC6523497F8DC54E17E5FA3100">
+    <w:name w:val="AB229ADC6523497F8DC54E17E5FA3100"/>
   </w:style>
-  <w:style w:type="paragraph" w:customStyle="1" w:styleId="71D16CBC9B070742A53C340BD176DEFE">
-    <w:name w:val="71D16CBC9B070742A53C340BD176DEFE"/>
-    <w:rsid w:val="00265C0A"/>
+  <w:style w:type="paragraph" w:customStyle="1" w:styleId="479CB6038E974266A27087CA26A1E52D">
+    <w:name w:val="479CB6038E974266A27087CA26A1E52D"/>
+    <w:rsid w:val="001D59BE"/>
   </w:style>
-  <w:style w:type="paragraph" w:customStyle="1" w:styleId="5F5361F3D0012340BD47842E78D78B39">
-    <w:name w:val="5F5361F3D0012340BD47842E78D78B39"/>
-    <w:rsid w:val="00352140"/>
+  <w:style w:type="paragraph" w:customStyle="1" w:styleId="0DC3C0DFD8D54B838222D1FFC71F8D3F">
+    <w:name w:val="0DC3C0DFD8D54B838222D1FFC71F8D3F"/>
+    <w:rsid w:val="001D59BE"/>
+  </w:style>
+  <w:style w:type="paragraph" w:customStyle="1" w:styleId="2985139169844329B74C2B130AE7CDA6">
+    <w:name w:val="2985139169844329B74C2B130AE7CDA6"/>
+    <w:rsid w:val="001D59BE"/>
+  </w:style>
+  <w:style w:type="paragraph" w:customStyle="1" w:styleId="3D5ADEAF8783493AB26055F6D0DF918E">
+    <w:name w:val="3D5ADEAF8783493AB26055F6D0DF918E"/>
+    <w:rsid w:val="00792822"/>
+  </w:style>
+  <w:style w:type="paragraph" w:customStyle="1" w:styleId="009E4B9D60EF46BF9CA8805AF4B60362">
+    <w:name w:val="009E4B9D60EF46BF9CA8805AF4B60362"/>
+    <w:rsid w:val="00792822"/>
+  </w:style>
+  <w:style w:type="paragraph" w:customStyle="1" w:styleId="E8E7A4D37AE44E02A9AC7ABC1B67506D">
+    <w:name w:val="E8E7A4D37AE44E02A9AC7ABC1B67506D"/>
+    <w:rsid w:val="00792822"/>
+  </w:style>
+  <w:style w:type="paragraph" w:customStyle="1" w:styleId="047AA6ADA37F7642B57026F4DF65EE39">
+    <w:name w:val="047AA6ADA37F7642B57026F4DF65EE39"/>
+    <w:rsid w:val="00E94001"/>
+    <w:pPr>
+      <w:spacing w:after="0" w:line="240" w:lineRule="auto"/>
+    </w:pPr>
+    <w:rPr>
+      <w:sz w:val="24"/>
+      <w:szCs w:val="24"/>
+      <w:lang w:eastAsia="en-US"/>
+    </w:rPr>
+  </w:style>
+  <w:style w:type="paragraph" w:customStyle="1" w:styleId="F9AE61905F2C074BAFEE044059C2CE74">
+    <w:name w:val="F9AE61905F2C074BAFEE044059C2CE74"/>
+    <w:rsid w:val="00E94001"/>
+    <w:pPr>
+      <w:spacing w:after="0" w:line="240" w:lineRule="auto"/>
+    </w:pPr>
+    <w:rPr>
+      <w:sz w:val="24"/>
+      <w:szCs w:val="24"/>
+      <w:lang w:eastAsia="en-US"/>
+    </w:rPr>
   </w:style>
 </w:styles>
 </file>
@@ -10358,7 +10962,7 @@
 
 <file path=customXml/item1.xml><?xml version="1.0" encoding="utf-8"?>
 <CoverPageProperties xmlns="http://schemas.microsoft.com/office/2006/coverPageProps">
-  <PublishDate>{current_d</PublishDate>
+  <PublishDate>2018-12-06T00:00:00</PublishDate>
   <Abstract/>
   <CompanyAddress/>
   <CompanyPhone/>
@@ -10380,7 +10984,7 @@
 </file>
 
 <file path=customXml/itemProps2.xml><?xml version="1.0" encoding="utf-8"?>
-<ds:datastoreItem xmlns:ds="http://schemas.openxmlformats.org/officeDocument/2006/customXml" ds:itemID="{9C32865B-BA83-3E46-AE08-F9D5A658BC3B}">
+<ds:datastoreItem xmlns:ds="http://schemas.openxmlformats.org/officeDocument/2006/customXml" ds:itemID="{45CBD629-FB9C-4D4D-8E65-575FD890E2A3}">
   <ds:schemaRefs>
     <ds:schemaRef ds:uri="http://schemas.openxmlformats.org/officeDocument/2006/bibliography"/>
   </ds:schemaRefs>

</xml_diff>

<commit_message>
AI-105: Adjustments for Word templates (#362)
* AI-105: Adjustments for Word templates

* Fix rubocop issues
</commit_message>
<xml_diff>
--- a/spec/fixtures/docx/Ausschuettung_Vorlage.docx
+++ b/spec/fixtures/docx/Ausschuettung_Vorlage.docx
@@ -58,7 +58,21 @@
                       <w:rPr>
                         <w:lang w:val="en-US"/>
                       </w:rPr>
-                      <w:t>HQ Asset Servicing GmbH, Am Pilgerrain 17, 61352 Bad Homburg</w:t>
+                      <w:t xml:space="preserve">HQ Asset Servicing GmbH, Am </w:t>
+                    </w:r>
+                    <w:proofErr w:type="spellStart"/>
+                    <w:r>
+                      <w:rPr>
+                        <w:lang w:val="en-US"/>
+                      </w:rPr>
+                      <w:t>Pilgerrain</w:t>
+                    </w:r>
+                    <w:proofErr w:type="spellEnd"/>
+                    <w:r>
+                      <w:rPr>
+                        <w:lang w:val="en-US"/>
+                      </w:rPr>
+                      <w:t xml:space="preserve"> 17, 61352 Bad Homburg</w:t>
                     </w:r>
                   </w:p>
                 </w:tc>
@@ -108,6 +122,8 @@
               </w:sdtPr>
               <w:sdtEndPr/>
               <w:sdtContent>
+                <w:bookmarkStart w:id="0" w:name="_GoBack" w:displacedByCustomXml="prev"/>
+                <w:bookmarkEnd w:id="0" w:displacedByCustomXml="prev"/>
                 <w:tc>
                   <w:tcPr>
                     <w:tcW w:w="4535" w:type="dxa"/>
@@ -117,18 +133,72 @@
                       <w:pStyle w:val="Empfnger"/>
                       <w:rPr>
                         <w:b/>
+                        <w:bCs/>
                         <w:lang w:val="en-US"/>
                       </w:rPr>
                     </w:pPr>
                     <w:r>
                       <w:rPr>
                         <w:b/>
+                        <w:bCs/>
+                        <w:lang w:val="en-US"/>
                       </w:rPr>
                       <w:fldChar w:fldCharType="begin"/>
                     </w:r>
                     <w:r>
                       <w:rPr>
                         <w:b/>
+                        <w:bCs/>
+                        <w:lang w:val="en-US"/>
+                      </w:rPr>
+                      <w:instrText xml:space="preserve"> MERGEFIELD investor.confidential:if(present?) \* MERGEFORMAT </w:instrText>
+                    </w:r>
+                    <w:r>
+                      <w:rPr>
+                        <w:b/>
+                        <w:bCs/>
+                        <w:lang w:val="en-US"/>
+                      </w:rPr>
+                      <w:fldChar w:fldCharType="separate"/>
+                    </w:r>
+                    <w:r>
+                      <w:rPr>
+                        <w:b/>
+                        <w:bCs/>
+                        <w:noProof/>
+                        <w:lang w:val="en-US"/>
+                      </w:rPr>
+                      <w:t>«investor.confidential:if(present?)»</w:t>
+                    </w:r>
+                    <w:r>
+                      <w:rPr>
+                        <w:b/>
+                        <w:bCs/>
+                        <w:lang w:val="en-US"/>
+                      </w:rPr>
+                      <w:fldChar w:fldCharType="end"/>
+                    </w:r>
+                  </w:p>
+                  <w:p>
+                    <w:pPr>
+                      <w:pStyle w:val="Empfnger"/>
+                      <w:rPr>
+                        <w:b/>
+                        <w:bCs/>
+                        <w:lang w:val="en-US"/>
+                      </w:rPr>
+                    </w:pPr>
+                    <w:r>
+                      <w:rPr>
+                        <w:b/>
+                        <w:bCs/>
+                      </w:rPr>
+                      <w:fldChar w:fldCharType="begin"/>
+                    </w:r>
+                    <w:r>
+                      <w:rPr>
+                        <w:b/>
+                        <w:bCs/>
                         <w:lang w:val="en-US"/>
                       </w:rPr>
                       <w:instrText xml:space="preserve"> MERGEFIELD =investor.confidential \* MERGEFORMAT </w:instrText>
@@ -136,12 +206,14 @@
                     <w:r>
                       <w:rPr>
                         <w:b/>
+                        <w:bCs/>
                       </w:rPr>
                       <w:fldChar w:fldCharType="separate"/>
                     </w:r>
                     <w:r>
                       <w:rPr>
                         <w:b/>
+                        <w:bCs/>
                         <w:noProof/>
                         <w:lang w:val="en-US"/>
                       </w:rPr>
@@ -150,6 +222,74 @@
                     <w:r>
                       <w:rPr>
                         <w:b/>
+                        <w:bCs/>
+                      </w:rPr>
+                      <w:fldChar w:fldCharType="end"/>
+                    </w:r>
+                  </w:p>
+                  <w:p>
+                    <w:pPr>
+                      <w:pStyle w:val="Empfnger"/>
+                      <w:rPr>
+                        <w:b/>
+                        <w:bCs/>
+                        <w:lang w:val="en-US"/>
+                      </w:rPr>
+                    </w:pPr>
+                    <w:r>
+                      <w:rPr>
+                        <w:b/>
+                        <w:bCs/>
+                        <w:lang w:val="en-US"/>
+                      </w:rPr>
+                      <w:fldChar w:fldCharType="begin"/>
+                    </w:r>
+                    <w:r>
+                      <w:rPr>
+                        <w:b/>
+                        <w:bCs/>
+                        <w:lang w:val="en-US"/>
+                      </w:rPr>
+                      <w:instrText xml:space="preserve"> </w:instrText>
+                    </w:r>
+                    <w:r>
+                      <w:rPr>
+                        <w:b/>
+                        <w:bCs/>
+                        <w:lang w:val="en-US"/>
+                      </w:rPr>
+                      <w:instrText>MERGEFIELD investor.confidential:endIf \* MERGEFORMAT</w:instrText>
+                    </w:r>
+                    <w:r>
+                      <w:rPr>
+                        <w:b/>
+                        <w:bCs/>
+                        <w:lang w:val="en-US"/>
+                      </w:rPr>
+                      <w:instrText xml:space="preserve"> </w:instrText>
+                    </w:r>
+                    <w:r>
+                      <w:rPr>
+                        <w:b/>
+                        <w:bCs/>
+                        <w:lang w:val="en-US"/>
+                      </w:rPr>
+                      <w:fldChar w:fldCharType="separate"/>
+                    </w:r>
+                    <w:r>
+                      <w:rPr>
+                        <w:b/>
+                        <w:bCs/>
+                        <w:noProof/>
+                        <w:lang w:val="en-US"/>
+                      </w:rPr>
+                      <w:t>«investor.confidential:endIf»</w:t>
+                    </w:r>
+                    <w:r>
+                      <w:rPr>
+                        <w:b/>
+                        <w:bCs/>
+                        <w:lang w:val="en-US"/>
                       </w:rPr>
                       <w:fldChar w:fldCharType="end"/>
                     </w:r>
@@ -278,7 +418,21 @@
                       <w:rPr>
                         <w:lang w:val="en-US"/>
                       </w:rPr>
-                      <w:t>Am Pilgerrain 17</w:t>
+                      <w:t xml:space="preserve">Am </w:t>
+                    </w:r>
+                    <w:proofErr w:type="spellStart"/>
+                    <w:r>
+                      <w:rPr>
+                        <w:lang w:val="en-US"/>
+                      </w:rPr>
+                      <w:t>Pilgerrain</w:t>
+                    </w:r>
+                    <w:proofErr w:type="spellEnd"/>
+                    <w:r>
+                      <w:rPr>
+                        <w:lang w:val="en-US"/>
+                      </w:rPr>
+                      <w:t xml:space="preserve"> 17</w:t>
                     </w:r>
                   </w:p>
                   <w:p>
@@ -402,6 +556,7 @@
                       </w:sdtPr>
                       <w:sdtEndPr/>
                       <w:sdtContent>
+                        <w:proofErr w:type="gramStart"/>
                         <w:r>
                           <w:rPr>
                             <w:rFonts w:asciiTheme="majorHAnsi" w:hAnsiTheme="majorHAnsi"/>
@@ -410,6 +565,7 @@
                           </w:rPr>
                           <w:t>thomas.mueller</w:t>
                         </w:r>
+                        <w:proofErr w:type="gramEnd"/>
                       </w:sdtContent>
                     </w:sdt>
                     <w:r>
@@ -539,6 +695,8 @@
                       </w:sdtPr>
                       <w:sdtEndPr/>
                       <w:sdtContent>
+                        <w:proofErr w:type="spellStart"/>
+                        <w:proofErr w:type="gramStart"/>
                         <w:r>
                           <w:rPr>
                             <w:rFonts w:asciiTheme="majorHAnsi" w:hAnsiTheme="majorHAnsi"/>
@@ -547,6 +705,8 @@
                           </w:rPr>
                           <w:t>jochen.butz</w:t>
                         </w:r>
+                        <w:proofErr w:type="spellEnd"/>
+                        <w:proofErr w:type="gramEnd"/>
                       </w:sdtContent>
                     </w:sdt>
                     <w:r>
@@ -577,11 +737,17 @@
     <w:p>
       <w:pPr>
         <w:pStyle w:val="Datum"/>
+        <w:rPr>
+          <w:lang w:val="en-US"/>
+        </w:rPr>
       </w:pPr>
       <w:r>
         <w:fldChar w:fldCharType="begin"/>
       </w:r>
       <w:r>
+        <w:rPr>
+          <w:lang w:val="en-US"/>
+        </w:rPr>
         <w:instrText xml:space="preserve"> MERGEFIELD =current_date \* MERGEFORMAT </w:instrText>
       </w:r>
       <w:r>
@@ -590,6 +756,7 @@
       <w:r>
         <w:rPr>
           <w:noProof/>
+          <w:lang w:val="en-US"/>
         </w:rPr>
         <w:t>«=current_date»</w:t>
       </w:r>
@@ -611,6 +778,9 @@
         <w:fldChar w:fldCharType="begin"/>
       </w:r>
       <w:r>
+        <w:rPr>
+          <w:lang w:val="en-US"/>
+        </w:rPr>
         <w:instrText xml:space="preserve"> MERGEFIELD =investor.primary_owner.full_name \* MERGEFORMAT </w:instrText>
       </w:r>
       <w:r>
@@ -619,6 +789,7 @@
       <w:r>
         <w:rPr>
           <w:noProof/>
+          <w:lang w:val="en-US"/>
         </w:rPr>
         <w:t>«=investor.primary_owner.full_name»</w:t>
       </w:r>
@@ -626,13 +797,46 @@
         <w:fldChar w:fldCharType="end"/>
       </w:r>
       <w:r>
+        <w:rPr>
+          <w:lang w:val="en-US"/>
+        </w:rPr>
         <w:br/>
-        <w:t xml:space="preserve">Ihre Beteiligung an </w:t>
+      </w:r>
+      <w:proofErr w:type="spellStart"/>
+      <w:r>
+        <w:rPr>
+          <w:lang w:val="en-US"/>
+        </w:rPr>
+        <w:t>Ihre</w:t>
+      </w:r>
+      <w:proofErr w:type="spellEnd"/>
+      <w:r>
+        <w:rPr>
+          <w:lang w:val="en-US"/>
+        </w:rPr>
+        <w:t xml:space="preserve"> </w:t>
+      </w:r>
+      <w:proofErr w:type="spellStart"/>
+      <w:r>
+        <w:rPr>
+          <w:lang w:val="en-US"/>
+        </w:rPr>
+        <w:t>Beteiligung</w:t>
+      </w:r>
+      <w:proofErr w:type="spellEnd"/>
+      <w:r>
+        <w:rPr>
+          <w:lang w:val="en-US"/>
+        </w:rPr>
+        <w:t xml:space="preserve"> an </w:t>
       </w:r>
       <w:r>
         <w:fldChar w:fldCharType="begin"/>
       </w:r>
       <w:r>
+        <w:rPr>
+          <w:lang w:val="en-US"/>
+        </w:rPr>
         <w:instrText xml:space="preserve"> MERGEFIELD fund.company:if(present?) \* MERGEFORMAT </w:instrText>
       </w:r>
       <w:r>
@@ -641,6 +845,7 @@
       <w:r>
         <w:rPr>
           <w:noProof/>
+          <w:lang w:val="en-US"/>
         </w:rPr>
         <w:t>«fund.company:if(present?)»</w:t>
       </w:r>
@@ -651,6 +856,9 @@
         <w:fldChar w:fldCharType="begin"/>
       </w:r>
       <w:r>
+        <w:rPr>
+          <w:lang w:val="en-US"/>
+        </w:rPr>
         <w:instrText xml:space="preserve"> MERGEFIELD =fund.company \* MERGEFORMAT </w:instrText>
       </w:r>
       <w:r>
@@ -758,14 +966,27 @@
       <w:r>
         <w:t xml:space="preserve">Ihr Zeichnungsbetrag: </w:t>
       </w:r>
-      <w:fldSimple w:instr=" MERGEFIELD =investor.amount_total \* MERGEFORMAT ">
-        <w:r>
-          <w:rPr>
-            <w:noProof/>
-          </w:rPr>
-          <w:t>«=investor.amount_total»</w:t>
-        </w:r>
-      </w:fldSimple>
+      <w:r>
+        <w:fldChar w:fldCharType="begin"/>
+      </w:r>
+      <w:r>
+        <w:instrText xml:space="preserve"> MERGEFIELD =investor.amount_total \* MERGEFORMAT </w:instrText>
+      </w:r>
+      <w:r>
+        <w:fldChar w:fldCharType="separate"/>
+      </w:r>
+      <w:r>
+        <w:rPr>
+          <w:noProof/>
+        </w:rPr>
+        <w:t>«=investor.amount_total»</w:t>
+      </w:r>
+      <w:r>
+        <w:rPr>
+          <w:noProof/>
+        </w:rPr>
+        <w:fldChar w:fldCharType="end"/>
+      </w:r>
     </w:p>
     <w:p>
       <w:pPr>
@@ -859,6 +1080,7 @@
     <w:p>
       <w:pPr>
         <w:pStyle w:val="Text"/>
+        <w:jc w:val="both"/>
       </w:pPr>
       <w:r>
         <w:rPr>
@@ -894,9 +1116,13 @@
     <w:p>
       <w:pPr>
         <w:pStyle w:val="Text"/>
+        <w:jc w:val="both"/>
       </w:pPr>
     </w:p>
     <w:p>
+      <w:pPr>
+        <w:jc w:val="both"/>
+      </w:pPr>
       <w:r>
         <w:t xml:space="preserve">das Management von </w:t>
       </w:r>
@@ -949,8 +1175,15 @@
         <w:t xml:space="preserve"> </w:t>
       </w:r>
     </w:p>
-    <w:p/>
     <w:p>
+      <w:pPr>
+        <w:jc w:val="both"/>
+      </w:pPr>
+    </w:p>
+    <w:p>
+      <w:pPr>
+        <w:jc w:val="both"/>
+      </w:pPr>
       <w:r>
         <w:rPr>
           <w:rFonts w:eastAsia="Times New Roman"/>
@@ -988,8 +1221,15 @@
         <w:fldChar w:fldCharType="end"/>
       </w:r>
     </w:p>
-    <w:p/>
     <w:p>
+      <w:pPr>
+        <w:jc w:val="both"/>
+      </w:pPr>
+    </w:p>
+    <w:p>
+      <w:pPr>
+        <w:jc w:val="both"/>
+      </w:pPr>
       <w:r>
         <w:t>Bezogen auf Ihre Beteiligung errechnet sich folgender Betrag:</w:t>
       </w:r>
@@ -1070,6 +1310,7 @@
                 <w:lang w:val="en-US" w:eastAsia="de-DE"/>
               </w:rPr>
             </w:pPr>
+            <w:proofErr w:type="spellStart"/>
             <w:r>
               <w:rPr>
                 <w:rFonts w:ascii="HelveticaNeueLT Com 55 Roman" w:eastAsia="Times New Roman" w:hAnsi="HelveticaNeueLT Com 55 Roman"/>
@@ -1077,7 +1318,17 @@
                 <w:color w:val="000000"/>
                 <w:lang w:val="en-US" w:eastAsia="de-DE"/>
               </w:rPr>
-              <w:t xml:space="preserve">Betrag in </w:t>
+              <w:t>Betrag</w:t>
+            </w:r>
+            <w:proofErr w:type="spellEnd"/>
+            <w:r>
+              <w:rPr>
+                <w:rFonts w:ascii="HelveticaNeueLT Com 55 Roman" w:eastAsia="Times New Roman" w:hAnsi="HelveticaNeueLT Com 55 Roman"/>
+                <w:b/>
+                <w:color w:val="000000"/>
+                <w:lang w:val="en-US" w:eastAsia="de-DE"/>
+              </w:rPr>
+              <w:t xml:space="preserve"> in </w:t>
             </w:r>
             <w:r>
               <w:rPr>
@@ -1296,13 +1547,41 @@
                 <w:lang w:eastAsia="de-DE"/>
               </w:rPr>
             </w:pPr>
-            <w:r>
-              <w:rPr>
-                <w:rFonts w:ascii="HelveticaNeueLT Com 55 Roman" w:eastAsia="Times New Roman" w:hAnsi="HelveticaNeueLT Com 55 Roman"/>
-                <w:color w:val="000000"/>
-                <w:lang w:val="en-US" w:eastAsia="de-DE"/>
-              </w:rPr>
-              <w:t>Aussschüttung (Gesamtbetrag)</w:t>
+            <w:proofErr w:type="spellStart"/>
+            <w:r>
+              <w:rPr>
+                <w:rFonts w:ascii="HelveticaNeueLT Com 55 Roman" w:eastAsia="Times New Roman" w:hAnsi="HelveticaNeueLT Com 55 Roman"/>
+                <w:color w:val="000000"/>
+                <w:lang w:val="en-US" w:eastAsia="de-DE"/>
+              </w:rPr>
+              <w:t>Aussschüttung</w:t>
+            </w:r>
+            <w:proofErr w:type="spellEnd"/>
+            <w:r>
+              <w:rPr>
+                <w:rFonts w:ascii="HelveticaNeueLT Com 55 Roman" w:eastAsia="Times New Roman" w:hAnsi="HelveticaNeueLT Com 55 Roman"/>
+                <w:color w:val="000000"/>
+                <w:lang w:val="en-US" w:eastAsia="de-DE"/>
+              </w:rPr>
+              <w:t xml:space="preserve"> (</w:t>
+            </w:r>
+            <w:proofErr w:type="spellStart"/>
+            <w:r>
+              <w:rPr>
+                <w:rFonts w:ascii="HelveticaNeueLT Com 55 Roman" w:eastAsia="Times New Roman" w:hAnsi="HelveticaNeueLT Com 55 Roman"/>
+                <w:color w:val="000000"/>
+                <w:lang w:val="en-US" w:eastAsia="de-DE"/>
+              </w:rPr>
+              <w:t>Gesamtbetrag</w:t>
+            </w:r>
+            <w:proofErr w:type="spellEnd"/>
+            <w:r>
+              <w:rPr>
+                <w:rFonts w:ascii="HelveticaNeueLT Com 55 Roman" w:eastAsia="Times New Roman" w:hAnsi="HelveticaNeueLT Com 55 Roman"/>
+                <w:color w:val="000000"/>
+                <w:lang w:val="en-US" w:eastAsia="de-DE"/>
+              </w:rPr>
+              <w:t>)</w:t>
             </w:r>
           </w:p>
         </w:tc>
@@ -1702,7 +1981,27 @@
                 <w:color w:val="000000"/>
                 <w:lang w:val="en-US" w:eastAsia="de-DE"/>
               </w:rPr>
-              <w:t>Davon Rückführung Kapital</w:t>
+              <w:t xml:space="preserve">Davon </w:t>
+            </w:r>
+            <w:proofErr w:type="spellStart"/>
+            <w:r>
+              <w:rPr>
+                <w:rFonts w:ascii="HelveticaNeueLT Com 55 Roman" w:eastAsia="Times New Roman" w:hAnsi="HelveticaNeueLT Com 55 Roman"/>
+                <w:i/>
+                <w:color w:val="000000"/>
+                <w:lang w:val="en-US" w:eastAsia="de-DE"/>
+              </w:rPr>
+              <w:t>Rückführung</w:t>
+            </w:r>
+            <w:proofErr w:type="spellEnd"/>
+            <w:r>
+              <w:rPr>
+                <w:rFonts w:ascii="HelveticaNeueLT Com 55 Roman" w:eastAsia="Times New Roman" w:hAnsi="HelveticaNeueLT Com 55 Roman"/>
+                <w:i/>
+                <w:color w:val="000000"/>
+                <w:lang w:val="en-US" w:eastAsia="de-DE"/>
+              </w:rPr>
+              <w:t xml:space="preserve"> Kapital</w:t>
             </w:r>
           </w:p>
         </w:tc>
@@ -2135,8 +2434,19 @@
                 <w:color w:val="000000"/>
                 <w:lang w:val="en-US" w:eastAsia="de-DE"/>
               </w:rPr>
-              <w:t>Davon Beteiligungsgewinne</w:t>
-            </w:r>
+              <w:t xml:space="preserve">Davon </w:t>
+            </w:r>
+            <w:proofErr w:type="spellStart"/>
+            <w:r>
+              <w:rPr>
+                <w:rFonts w:ascii="HelveticaNeueLT Com 55 Roman" w:eastAsia="Times New Roman" w:hAnsi="HelveticaNeueLT Com 55 Roman"/>
+                <w:i/>
+                <w:color w:val="000000"/>
+                <w:lang w:val="en-US" w:eastAsia="de-DE"/>
+              </w:rPr>
+              <w:t>Beteiligungsgewinne</w:t>
+            </w:r>
+            <w:proofErr w:type="spellEnd"/>
           </w:p>
         </w:tc>
         <w:tc>
@@ -2568,8 +2878,19 @@
                 <w:color w:val="000000"/>
                 <w:lang w:val="en-US" w:eastAsia="de-DE"/>
               </w:rPr>
-              <w:t>Davon Dividenden</w:t>
-            </w:r>
+              <w:t xml:space="preserve">Davon </w:t>
+            </w:r>
+            <w:proofErr w:type="spellStart"/>
+            <w:r>
+              <w:rPr>
+                <w:rFonts w:ascii="HelveticaNeueLT Com 55 Roman" w:eastAsia="Times New Roman" w:hAnsi="HelveticaNeueLT Com 55 Roman"/>
+                <w:i/>
+                <w:color w:val="000000"/>
+                <w:lang w:val="en-US" w:eastAsia="de-DE"/>
+              </w:rPr>
+              <w:t>Dividenden</w:t>
+            </w:r>
+            <w:proofErr w:type="spellEnd"/>
           </w:p>
         </w:tc>
         <w:tc>
@@ -3003,8 +3324,19 @@
                 <w:color w:val="000000"/>
                 <w:lang w:val="en-US" w:eastAsia="de-DE"/>
               </w:rPr>
-              <w:t>Davon Zinsen</w:t>
-            </w:r>
+              <w:t xml:space="preserve">Davon </w:t>
+            </w:r>
+            <w:proofErr w:type="spellStart"/>
+            <w:r>
+              <w:rPr>
+                <w:rFonts w:ascii="HelveticaNeueLT Com 55 Roman" w:eastAsia="Times New Roman" w:hAnsi="HelveticaNeueLT Com 55 Roman"/>
+                <w:i/>
+                <w:color w:val="000000"/>
+                <w:lang w:val="en-US" w:eastAsia="de-DE"/>
+              </w:rPr>
+              <w:t>Zinsen</w:t>
+            </w:r>
+            <w:proofErr w:type="spellEnd"/>
           </w:p>
         </w:tc>
         <w:tc>
@@ -4744,7 +5076,27 @@
                 <w:color w:val="000000"/>
                 <w:lang w:eastAsia="de-DE"/>
               </w:rPr>
-              <w:t>Davon wieder abrufbar (Recallable)</w:t>
+              <w:t>Davon wieder abrufbar (</w:t>
+            </w:r>
+            <w:proofErr w:type="spellStart"/>
+            <w:r>
+              <w:rPr>
+                <w:rFonts w:ascii="HelveticaNeueLT Com 55 Roman" w:eastAsia="Times New Roman" w:hAnsi="HelveticaNeueLT Com 55 Roman"/>
+                <w:i/>
+                <w:color w:val="000000"/>
+                <w:lang w:eastAsia="de-DE"/>
+              </w:rPr>
+              <w:t>Recallable</w:t>
+            </w:r>
+            <w:proofErr w:type="spellEnd"/>
+            <w:r>
+              <w:rPr>
+                <w:rFonts w:ascii="HelveticaNeueLT Com 55 Roman" w:eastAsia="Times New Roman" w:hAnsi="HelveticaNeueLT Com 55 Roman"/>
+                <w:i/>
+                <w:color w:val="000000"/>
+                <w:lang w:eastAsia="de-DE"/>
+              </w:rPr>
+              <w:t>)</w:t>
             </w:r>
           </w:p>
         </w:tc>
@@ -7368,8 +7720,6 @@
           <w:lang w:val="en-US"/>
         </w:rPr>
       </w:pPr>
-      <w:bookmarkStart w:id="0" w:name="_GoBack"/>
-      <w:bookmarkEnd w:id="0"/>
     </w:p>
     <w:p>
       <w:pPr>
@@ -7444,6 +7794,9 @@
       </w:pPr>
     </w:p>
     <w:p>
+      <w:pPr>
+        <w:jc w:val="both"/>
+      </w:pPr>
       <w:r>
         <w:rPr>
           <w:rFonts w:eastAsia="Times New Roman"/>
@@ -7453,8 +7806,15 @@
         <w:t>Weitere Informationen entnehmen Sie bitte den beigefügten Unterlagen.</w:t>
       </w:r>
     </w:p>
-    <w:p/>
     <w:p>
+      <w:pPr>
+        <w:jc w:val="both"/>
+      </w:pPr>
+    </w:p>
+    <w:p>
+      <w:pPr>
+        <w:jc w:val="both"/>
+      </w:pPr>
       <w:r>
         <w:t xml:space="preserve">Der Auszahlungsbetrag soll am </w:t>
       </w:r>
@@ -7513,6 +7873,12 @@
       </w:r>
     </w:p>
     <w:p>
+      <w:pPr>
+        <w:jc w:val="both"/>
+        <w:rPr>
+          <w:lang w:val="en-US"/>
+        </w:rPr>
+      </w:pPr>
       <w:r>
         <w:t>Für Rückfragen stehen wir Ihnen jederzeit sehr gerne zur Verfügung. Selbstverständlich steht Ihnen bei Fragen auch Ihr persönlicher Ansprechpartner</w:t>
       </w:r>
@@ -7576,6 +7942,9 @@
         <w:t>(</w:t>
       </w:r>
       <w:r>
+        <w:t xml:space="preserve">Tel. </w:t>
+      </w:r>
+      <w:r>
         <w:rPr>
           <w:rFonts w:eastAsia="Times New Roman"/>
           <w:lang w:eastAsia="de-DE"/>
@@ -7614,7 +7983,7 @@
         <w:rPr>
           <w:rFonts w:eastAsia="Times New Roman"/>
           <w:noProof/>
-          <w:lang w:eastAsia="de-DE"/>
+          <w:lang w:val="en-US" w:eastAsia="de-DE"/>
         </w:rPr>
         <w:t>«=investor.primary_consultant.primary_pho»</w:t>
       </w:r>
@@ -7626,10 +7995,10 @@
         <w:fldChar w:fldCharType="end"/>
       </w:r>
       <w:r>
-        <w:t>,</w:t>
-      </w:r>
-      <w:r>
-        <w:t xml:space="preserve"> </w:t>
+        <w:rPr>
+          <w:lang w:val="en-US"/>
+        </w:rPr>
+        <w:t xml:space="preserve">, </w:t>
       </w:r>
       <w:r>
         <w:rPr>
@@ -7641,23 +8010,9 @@
       <w:r>
         <w:rPr>
           <w:rFonts w:eastAsia="Times New Roman"/>
-          <w:lang w:eastAsia="de-DE"/>
+          <w:lang w:val="en-US" w:eastAsia="de-DE"/>
         </w:rPr>
-        <w:instrText xml:space="preserve"> MERGEFIELD =</w:instrText>
-      </w:r>
-      <w:r>
-        <w:rPr>
-          <w:rFonts w:eastAsia="Times New Roman"/>
-          <w:lang w:eastAsia="de-DE"/>
-        </w:rPr>
-        <w:instrText>investor.primary_consultant.primary_email_address</w:instrText>
-      </w:r>
-      <w:r>
-        <w:rPr>
-          <w:rFonts w:eastAsia="Times New Roman"/>
-          <w:lang w:eastAsia="de-DE"/>
-        </w:rPr>
-        <w:instrText xml:space="preserve"> \* MERGEFORMAT </w:instrText>
+        <w:instrText xml:space="preserve"> MERGEFIELD =investor.primary_consultant.primary_email_address \* MERGEFORMAT </w:instrText>
       </w:r>
       <w:r>
         <w:rPr>
@@ -7670,7 +8025,7 @@
         <w:rPr>
           <w:rFonts w:eastAsia="Times New Roman"/>
           <w:noProof/>
-          <w:lang w:eastAsia="de-DE"/>
+          <w:lang w:val="en-US" w:eastAsia="de-DE"/>
         </w:rPr>
         <w:t>«=investor.primary_consultant.primary_ema»</w:t>
       </w:r>
@@ -7682,29 +8037,92 @@
         <w:fldChar w:fldCharType="end"/>
       </w:r>
       <w:r>
-        <w:t>) von HQ Trust gerne zur Verfügung.</w:t>
-      </w:r>
-    </w:p>
-    <w:p/>
-    <w:p>
-      <w:pPr>
-        <w:pStyle w:val="Text"/>
-      </w:pPr>
-      <w:r>
-        <w:t>Mit freundlichen Grüßen</w:t>
+        <w:rPr>
+          <w:lang w:val="en-US"/>
+        </w:rPr>
+        <w:t xml:space="preserve">) von HQ Trust </w:t>
+      </w:r>
+      <w:proofErr w:type="spellStart"/>
+      <w:r>
+        <w:rPr>
+          <w:lang w:val="en-US"/>
+        </w:rPr>
+        <w:t>gerne</w:t>
+      </w:r>
+      <w:proofErr w:type="spellEnd"/>
+      <w:r>
+        <w:rPr>
+          <w:lang w:val="en-US"/>
+        </w:rPr>
+        <w:t xml:space="preserve"> </w:t>
+      </w:r>
+      <w:proofErr w:type="spellStart"/>
+      <w:r>
+        <w:rPr>
+          <w:lang w:val="en-US"/>
+        </w:rPr>
+        <w:t>zur</w:t>
+      </w:r>
+      <w:proofErr w:type="spellEnd"/>
+      <w:r>
+        <w:rPr>
+          <w:lang w:val="en-US"/>
+        </w:rPr>
+        <w:t xml:space="preserve"> </w:t>
+      </w:r>
+      <w:proofErr w:type="spellStart"/>
+      <w:r>
+        <w:rPr>
+          <w:lang w:val="en-US"/>
+        </w:rPr>
+        <w:t>Verfügung</w:t>
+      </w:r>
+      <w:proofErr w:type="spellEnd"/>
+      <w:r>
+        <w:rPr>
+          <w:lang w:val="en-US"/>
+        </w:rPr>
+        <w:t>.</w:t>
       </w:r>
     </w:p>
     <w:p>
       <w:pPr>
-        <w:pStyle w:val="Text"/>
+        <w:jc w:val="both"/>
+        <w:rPr>
+          <w:lang w:val="en-US"/>
+        </w:rPr>
       </w:pPr>
     </w:p>
     <w:p>
       <w:pPr>
         <w:pStyle w:val="Text"/>
+        <w:jc w:val="both"/>
       </w:pPr>
       <w:r>
-        <w:t>HQ Asset Servicing GmbH</w:t>
+        <w:t>Mit freundlichen Grüßen</w:t>
+      </w:r>
+    </w:p>
+    <w:p>
+      <w:pPr>
+        <w:pStyle w:val="Text"/>
+        <w:jc w:val="both"/>
+      </w:pPr>
+    </w:p>
+    <w:p>
+      <w:pPr>
+        <w:pStyle w:val="Text"/>
+        <w:jc w:val="both"/>
+      </w:pPr>
+      <w:r>
+        <w:t xml:space="preserve">HQ Asset </w:t>
+      </w:r>
+      <w:proofErr w:type="spellStart"/>
+      <w:r>
+        <w:t>Servicing</w:t>
+      </w:r>
+      <w:proofErr w:type="spellEnd"/>
+      <w:r>
+        <w:t xml:space="preserve"> GmbH</w:t>
       </w:r>
     </w:p>
     <w:p>
@@ -7920,12 +8338,14 @@
         </w:sdtPr>
         <w:sdtEndPr/>
         <w:sdtContent>
+          <w:proofErr w:type="spellStart"/>
           <w:r>
             <w:rPr>
               <w:i/>
             </w:rPr>
             <w:t>Geschäftsführer</w:t>
           </w:r>
+          <w:proofErr w:type="spellEnd"/>
         </w:sdtContent>
       </w:sdt>
     </w:p>
@@ -8085,11 +8505,29 @@
                                 <w:r>
                                   <w:t xml:space="preserve">Schreiben vom </w:t>
                                 </w:r>
-                                <w:fldSimple w:instr=" MERGEFIELD =current_date \* MERGEFORMAT ">
-                                  <w:r>
-                                    <w:t>«=current_date»</w:t>
-                                  </w:r>
-                                </w:fldSimple>
+                                <w:r>
+                                  <w:fldChar w:fldCharType="begin"/>
+                                </w:r>
+                                <w:r>
+                                  <w:instrText xml:space="preserve"> MERGEFIELD =current_date \* MERGEFORMAT </w:instrText>
+                                </w:r>
+                                <w:r>
+                                  <w:fldChar w:fldCharType="separate"/>
+                                </w:r>
+                                <w:r>
+                                  <w:t>«=</w:t>
+                                </w:r>
+                                <w:proofErr w:type="spellStart"/>
+                                <w:r>
+                                  <w:t>current_date</w:t>
+                                </w:r>
+                                <w:proofErr w:type="spellEnd"/>
+                                <w:r>
+                                  <w:t>»</w:t>
+                                </w:r>
+                                <w:r>
+                                  <w:fldChar w:fldCharType="end"/>
+                                </w:r>
                               </w:p>
                               <w:p>
                                 <w:pPr>
@@ -8232,7 +8670,15 @@
               <w:framePr w:vSpace="170" w:wrap="around" w:vAnchor="page" w:hAnchor="page" w:x="1419" w:y="15718"/>
             </w:pPr>
             <w:r>
-              <w:t>Sitz: Bad Homburg v. d. Höhe – Registergericht: AG Bad Homburg v. d. Höhe, HRB 9791 – USt-IdNr. DE 246399007</w:t>
+              <w:t xml:space="preserve">Sitz: Bad Homburg v. d. Höhe – Registergericht: AG Bad Homburg v. d. Höhe, HRB 9791 – </w:t>
+            </w:r>
+            <w:proofErr w:type="spellStart"/>
+            <w:r>
+              <w:t>USt-IdNr</w:t>
+            </w:r>
+            <w:proofErr w:type="spellEnd"/>
+            <w:r>
+              <w:t>. DE 246399007</w:t>
             </w:r>
           </w:p>
           <w:p>
@@ -10984,7 +11430,7 @@
 </file>
 
 <file path=customXml/itemProps2.xml><?xml version="1.0" encoding="utf-8"?>
-<ds:datastoreItem xmlns:ds="http://schemas.openxmlformats.org/officeDocument/2006/customXml" ds:itemID="{45CBD629-FB9C-4D4D-8E65-575FD890E2A3}">
+<ds:datastoreItem xmlns:ds="http://schemas.openxmlformats.org/officeDocument/2006/customXml" ds:itemID="{BB7995EE-D05E-EE4A-823E-B3AC02FF5A79}">
   <ds:schemaRefs>
     <ds:schemaRef ds:uri="http://schemas.openxmlformats.org/officeDocument/2006/bibliography"/>
   </ds:schemaRefs>

</xml_diff>

<commit_message>
Update AI Word templates
</commit_message>
<xml_diff>
--- a/spec/fixtures/docx/Ausschuettung_Vorlage.docx
+++ b/spec/fixtures/docx/Ausschuettung_Vorlage.docx
@@ -122,8 +122,6 @@
               </w:sdtPr>
               <w:sdtEndPr/>
               <w:sdtContent>
-                <w:bookmarkStart w:id="0" w:name="_GoBack" w:displacedByCustomXml="prev"/>
-                <w:bookmarkEnd w:id="0" w:displacedByCustomXml="prev"/>
                 <w:tc>
                   <w:tcPr>
                     <w:tcW w:w="4535" w:type="dxa"/>
@@ -772,6 +770,7 @@
         <w:pStyle w:val="Betreff"/>
         <w:rPr>
           <w:noProof/>
+          <w:lang w:val="en-US"/>
         </w:rPr>
       </w:pPr>
       <w:r>
@@ -867,6 +866,7 @@
       <w:r>
         <w:rPr>
           <w:noProof/>
+          <w:lang w:val="en-US"/>
         </w:rPr>
         <w:t>«=fund.company»</w:t>
       </w:r>
@@ -877,12 +877,32 @@
         <w:fldChar w:fldCharType="end"/>
       </w:r>
       <w:r>
-        <w:t xml:space="preserve"> über </w:t>
+        <w:rPr>
+          <w:lang w:val="en-US"/>
+        </w:rPr>
+        <w:t xml:space="preserve"> </w:t>
+      </w:r>
+      <w:proofErr w:type="spellStart"/>
+      <w:r>
+        <w:rPr>
+          <w:lang w:val="en-US"/>
+        </w:rPr>
+        <w:t>über</w:t>
+      </w:r>
+      <w:proofErr w:type="spellEnd"/>
+      <w:r>
+        <w:rPr>
+          <w:lang w:val="en-US"/>
+        </w:rPr>
+        <w:t xml:space="preserve"> </w:t>
       </w:r>
       <w:r>
         <w:fldChar w:fldCharType="begin"/>
       </w:r>
       <w:r>
+        <w:rPr>
+          <w:lang w:val="en-US"/>
+        </w:rPr>
         <w:instrText xml:space="preserve"> MERGEFIELD =fund.name \* MERGEFORMAT </w:instrText>
       </w:r>
       <w:r>
@@ -891,6 +911,7 @@
       <w:r>
         <w:rPr>
           <w:noProof/>
+          <w:lang w:val="en-US"/>
         </w:rPr>
         <w:t>«=fund.name»</w:t>
       </w:r>
@@ -904,6 +925,9 @@
         <w:fldChar w:fldCharType="begin"/>
       </w:r>
       <w:r>
+        <w:rPr>
+          <w:lang w:val="en-US"/>
+        </w:rPr>
         <w:instrText xml:space="preserve"> MERGEFIELD fund.company:else \* MERGEFORMAT </w:instrText>
       </w:r>
       <w:r>
@@ -912,6 +936,7 @@
       <w:r>
         <w:rPr>
           <w:noProof/>
+          <w:lang w:val="en-US"/>
         </w:rPr>
         <w:t>«fund.company:else»</w:t>
       </w:r>
@@ -922,6 +947,9 @@
         <w:fldChar w:fldCharType="begin"/>
       </w:r>
       <w:r>
+        <w:rPr>
+          <w:lang w:val="en-US"/>
+        </w:rPr>
         <w:instrText xml:space="preserve"> MERGEFIELD =fund.name \* MERGEFORMAT </w:instrText>
       </w:r>
       <w:r>
@@ -930,6 +958,7 @@
       <w:r>
         <w:rPr>
           <w:noProof/>
+          <w:lang w:val="en-US"/>
         </w:rPr>
         <w:t>«=fund.name»</w:t>
       </w:r>
@@ -943,6 +972,9 @@
         <w:fldChar w:fldCharType="begin"/>
       </w:r>
       <w:r>
+        <w:rPr>
+          <w:lang w:val="en-US"/>
+        </w:rPr>
         <w:instrText xml:space="preserve"> MERGEFIELD fund.company:endIf \* MERGEFORMAT </w:instrText>
       </w:r>
       <w:r>
@@ -951,6 +983,7 @@
       <w:r>
         <w:rPr>
           <w:noProof/>
+          <w:lang w:val="en-US"/>
         </w:rPr>
         <w:t>«fund.company:endIf»</w:t>
       </w:r>
@@ -961,15 +994,46 @@
         <w:fldChar w:fldCharType="end"/>
       </w:r>
       <w:r>
+        <w:rPr>
+          <w:lang w:val="en-US"/>
+        </w:rPr>
         <w:br/>
       </w:r>
-      <w:r>
-        <w:t xml:space="preserve">Ihr Zeichnungsbetrag: </w:t>
+      <w:proofErr w:type="spellStart"/>
+      <w:r>
+        <w:rPr>
+          <w:lang w:val="en-US"/>
+        </w:rPr>
+        <w:t>Ihr</w:t>
+      </w:r>
+      <w:proofErr w:type="spellEnd"/>
+      <w:r>
+        <w:rPr>
+          <w:lang w:val="en-US"/>
+        </w:rPr>
+        <w:t xml:space="preserve"> </w:t>
+      </w:r>
+      <w:proofErr w:type="spellStart"/>
+      <w:r>
+        <w:rPr>
+          <w:lang w:val="en-US"/>
+        </w:rPr>
+        <w:t>Zeichnungsbetrag</w:t>
+      </w:r>
+      <w:proofErr w:type="spellEnd"/>
+      <w:r>
+        <w:rPr>
+          <w:lang w:val="en-US"/>
+        </w:rPr>
+        <w:t xml:space="preserve">: </w:t>
       </w:r>
       <w:r>
         <w:fldChar w:fldCharType="begin"/>
       </w:r>
       <w:r>
+        <w:rPr>
+          <w:lang w:val="en-US"/>
+        </w:rPr>
         <w:instrText xml:space="preserve"> MERGEFIELD =investor.amount_total \* MERGEFORMAT </w:instrText>
       </w:r>
       <w:r>
@@ -978,6 +1042,7 @@
       <w:r>
         <w:rPr>
           <w:noProof/>
+          <w:lang w:val="en-US"/>
         </w:rPr>
         <w:t>«=investor.amount_total»</w:t>
       </w:r>
@@ -987,6 +1052,52 @@
         </w:rPr>
         <w:fldChar w:fldCharType="end"/>
       </w:r>
+      <w:r>
+        <w:rPr>
+          <w:noProof/>
+          <w:lang w:val="en-US"/>
+        </w:rPr>
+        <w:t xml:space="preserve"> </w:t>
+      </w:r>
+      <w:r>
+        <w:fldChar w:fldCharType="begin"/>
+      </w:r>
+      <w:r>
+        <w:rPr>
+          <w:lang w:val="en-US"/>
+        </w:rPr>
+        <w:instrText xml:space="preserve"> MERGEFIELD =</w:instrText>
+      </w:r>
+      <w:r>
+        <w:rPr>
+          <w:lang w:val="en-US"/>
+        </w:rPr>
+        <w:instrText>fund.currency</w:instrText>
+      </w:r>
+      <w:r>
+        <w:rPr>
+          <w:lang w:val="en-US"/>
+        </w:rPr>
+        <w:instrText xml:space="preserve"> \* MERGEFORMAT </w:instrText>
+      </w:r>
+      <w:r>
+        <w:fldChar w:fldCharType="separate"/>
+      </w:r>
+      <w:r>
+        <w:rPr>
+          <w:noProof/>
+          <w:lang w:val="en-US"/>
+        </w:rPr>
+        <w:t>«=fund.currency»</w:t>
+      </w:r>
+      <w:r>
+        <w:rPr>
+          <w:noProof/>
+        </w:rPr>
+        <w:fldChar w:fldCharType="end"/>
+      </w:r>
+      <w:bookmarkStart w:id="0" w:name="_GoBack"/>
+      <w:bookmarkEnd w:id="0"/>
     </w:p>
     <w:p>
       <w:pPr>
@@ -8505,29 +8616,11 @@
                                 <w:r>
                                   <w:t xml:space="preserve">Schreiben vom </w:t>
                                 </w:r>
-                                <w:r>
-                                  <w:fldChar w:fldCharType="begin"/>
-                                </w:r>
-                                <w:r>
-                                  <w:instrText xml:space="preserve"> MERGEFIELD =current_date \* MERGEFORMAT </w:instrText>
-                                </w:r>
-                                <w:r>
-                                  <w:fldChar w:fldCharType="separate"/>
-                                </w:r>
-                                <w:r>
-                                  <w:t>«=</w:t>
-                                </w:r>
-                                <w:proofErr w:type="spellStart"/>
-                                <w:r>
-                                  <w:t>current_date</w:t>
-                                </w:r>
-                                <w:proofErr w:type="spellEnd"/>
-                                <w:r>
-                                  <w:t>»</w:t>
-                                </w:r>
-                                <w:r>
-                                  <w:fldChar w:fldCharType="end"/>
-                                </w:r>
+                                <w:fldSimple w:instr=" MERGEFIELD =current_date \* MERGEFORMAT ">
+                                  <w:r>
+                                    <w:t>«=current_date»</w:t>
+                                  </w:r>
+                                </w:fldSimple>
                               </w:p>
                               <w:p>
                                 <w:pPr>
@@ -11430,7 +11523,7 @@
 </file>
 
 <file path=customXml/itemProps2.xml><?xml version="1.0" encoding="utf-8"?>
-<ds:datastoreItem xmlns:ds="http://schemas.openxmlformats.org/officeDocument/2006/customXml" ds:itemID="{BB7995EE-D05E-EE4A-823E-B3AC02FF5A79}">
+<ds:datastoreItem xmlns:ds="http://schemas.openxmlformats.org/officeDocument/2006/customXml" ds:itemID="{605D2CE6-315A-7040-AD28-E26EFBD8DF45}">
   <ds:schemaRefs>
     <ds:schemaRef ds:uri="http://schemas.openxmlformats.org/officeDocument/2006/bibliography"/>
   </ds:schemaRefs>

</xml_diff>

<commit_message>
Fix: Format report KPIs as decimals (#370)
* Fix: Format report KPIs as decimals

* Populate as multiples rathern than percentage
</commit_message>
<xml_diff>
--- a/spec/fixtures/docx/Ausschuettung_Vorlage.docx
+++ b/spec/fixtures/docx/Ausschuettung_Vorlage.docx
@@ -58,21 +58,7 @@
                       <w:rPr>
                         <w:lang w:val="en-US"/>
                       </w:rPr>
-                      <w:t xml:space="preserve">HQ Asset Servicing GmbH, Am </w:t>
-                    </w:r>
-                    <w:proofErr w:type="spellStart"/>
-                    <w:r>
-                      <w:rPr>
-                        <w:lang w:val="en-US"/>
-                      </w:rPr>
-                      <w:t>Pilgerrain</w:t>
-                    </w:r>
-                    <w:proofErr w:type="spellEnd"/>
-                    <w:r>
-                      <w:rPr>
-                        <w:lang w:val="en-US"/>
-                      </w:rPr>
-                      <w:t xml:space="preserve"> 17, 61352 Bad Homburg</w:t>
+                      <w:t>HQ Asset Servicing GmbH, Am Pilgerrain 17, 61352 Bad Homburg</w:t>
                     </w:r>
                   </w:p>
                 </w:tc>
@@ -416,21 +402,7 @@
                       <w:rPr>
                         <w:lang w:val="en-US"/>
                       </w:rPr>
-                      <w:t xml:space="preserve">Am </w:t>
-                    </w:r>
-                    <w:proofErr w:type="spellStart"/>
-                    <w:r>
-                      <w:rPr>
-                        <w:lang w:val="en-US"/>
-                      </w:rPr>
-                      <w:t>Pilgerrain</w:t>
-                    </w:r>
-                    <w:proofErr w:type="spellEnd"/>
-                    <w:r>
-                      <w:rPr>
-                        <w:lang w:val="en-US"/>
-                      </w:rPr>
-                      <w:t xml:space="preserve"> 17</w:t>
+                      <w:t>Am Pilgerrain 17</w:t>
                     </w:r>
                   </w:p>
                   <w:p>
@@ -554,7 +526,6 @@
                       </w:sdtPr>
                       <w:sdtEndPr/>
                       <w:sdtContent>
-                        <w:proofErr w:type="gramStart"/>
                         <w:r>
                           <w:rPr>
                             <w:rFonts w:asciiTheme="majorHAnsi" w:hAnsiTheme="majorHAnsi"/>
@@ -563,7 +534,6 @@
                           </w:rPr>
                           <w:t>thomas.mueller</w:t>
                         </w:r>
-                        <w:proofErr w:type="gramEnd"/>
                       </w:sdtContent>
                     </w:sdt>
                     <w:r>
@@ -693,8 +663,6 @@
                       </w:sdtPr>
                       <w:sdtEndPr/>
                       <w:sdtContent>
-                        <w:proofErr w:type="spellStart"/>
-                        <w:proofErr w:type="gramStart"/>
                         <w:r>
                           <w:rPr>
                             <w:rFonts w:asciiTheme="majorHAnsi" w:hAnsiTheme="majorHAnsi"/>
@@ -703,8 +671,6 @@
                           </w:rPr>
                           <w:t>jochen.butz</w:t>
                         </w:r>
-                        <w:proofErr w:type="spellEnd"/>
-                        <w:proofErr w:type="gramEnd"/>
                       </w:sdtContent>
                     </w:sdt>
                     <w:r>
@@ -801,70 +767,76 @@
         </w:rPr>
         <w:br/>
       </w:r>
-      <w:proofErr w:type="spellStart"/>
-      <w:r>
-        <w:rPr>
+      <w:bookmarkStart w:id="0" w:name="_GoBack"/>
+      <w:r>
+        <w:rPr>
+          <w:bCs/>
           <w:lang w:val="en-US"/>
         </w:rPr>
-        <w:t>Ihre</w:t>
-      </w:r>
-      <w:proofErr w:type="spellEnd"/>
-      <w:r>
-        <w:rPr>
+        <w:t xml:space="preserve">Ihre </w:t>
+      </w:r>
+      <w:r>
+        <w:rPr>
+          <w:bCs/>
+        </w:rPr>
+        <w:fldChar w:fldCharType="begin"/>
+      </w:r>
+      <w:r>
+        <w:rPr>
+          <w:bCs/>
           <w:lang w:val="en-US"/>
         </w:rPr>
-        <w:t xml:space="preserve"> </w:t>
-      </w:r>
-      <w:proofErr w:type="spellStart"/>
-      <w:r>
-        <w:rPr>
-          <w:lang w:val="en-US"/>
-        </w:rPr>
-        <w:t>Beteiligung</w:t>
-      </w:r>
-      <w:proofErr w:type="spellEnd"/>
-      <w:r>
-        <w:rPr>
-          <w:lang w:val="en-US"/>
-        </w:rPr>
-        <w:t xml:space="preserve"> an </w:t>
-      </w:r>
-      <w:r>
-        <w:fldChar w:fldCharType="begin"/>
-      </w:r>
-      <w:r>
-        <w:rPr>
-          <w:lang w:val="en-US"/>
-        </w:rPr>
         <w:instrText xml:space="preserve"> MERGEFIELD fund.company:if(present?) \* MERGEFORMAT </w:instrText>
       </w:r>
       <w:r>
+        <w:rPr>
+          <w:bCs/>
+        </w:rPr>
         <w:fldChar w:fldCharType="separate"/>
       </w:r>
       <w:r>
         <w:rPr>
+          <w:bCs/>
           <w:noProof/>
           <w:lang w:val="en-US"/>
         </w:rPr>
         <w:t>«fund.company:if(present?)»</w:t>
       </w:r>
       <w:r>
+        <w:rPr>
+          <w:bCs/>
+        </w:rPr>
         <w:fldChar w:fldCharType="end"/>
       </w:r>
       <w:r>
+        <w:rPr>
+          <w:bCs/>
+          <w:lang w:val="en-US"/>
+        </w:rPr>
+        <w:t xml:space="preserve">mittelbare Beteiligung an </w:t>
+      </w:r>
+      <w:r>
+        <w:rPr>
+          <w:bCs/>
+        </w:rPr>
         <w:fldChar w:fldCharType="begin"/>
       </w:r>
       <w:r>
         <w:rPr>
+          <w:bCs/>
           <w:lang w:val="en-US"/>
         </w:rPr>
         <w:instrText xml:space="preserve"> MERGEFIELD =fund.company \* MERGEFORMAT </w:instrText>
       </w:r>
       <w:r>
+        <w:rPr>
+          <w:bCs/>
+        </w:rPr>
         <w:fldChar w:fldCharType="separate"/>
       </w:r>
       <w:r>
         <w:rPr>
+          <w:bCs/>
           <w:noProof/>
           <w:lang w:val="en-US"/>
         </w:rPr>
@@ -872,44 +844,40 @@
       </w:r>
       <w:r>
         <w:rPr>
+          <w:bCs/>
           <w:noProof/>
         </w:rPr>
         <w:fldChar w:fldCharType="end"/>
       </w:r>
       <w:r>
         <w:rPr>
+          <w:bCs/>
           <w:lang w:val="en-US"/>
         </w:rPr>
-        <w:t xml:space="preserve"> </w:t>
-      </w:r>
-      <w:proofErr w:type="spellStart"/>
-      <w:r>
-        <w:rPr>
+        <w:t xml:space="preserve"> über </w:t>
+      </w:r>
+      <w:r>
+        <w:rPr>
+          <w:bCs/>
+        </w:rPr>
+        <w:fldChar w:fldCharType="begin"/>
+      </w:r>
+      <w:r>
+        <w:rPr>
+          <w:bCs/>
           <w:lang w:val="en-US"/>
         </w:rPr>
-        <w:t>über</w:t>
-      </w:r>
-      <w:proofErr w:type="spellEnd"/>
-      <w:r>
-        <w:rPr>
-          <w:lang w:val="en-US"/>
-        </w:rPr>
-        <w:t xml:space="preserve"> </w:t>
-      </w:r>
-      <w:r>
-        <w:fldChar w:fldCharType="begin"/>
-      </w:r>
-      <w:r>
-        <w:rPr>
-          <w:lang w:val="en-US"/>
-        </w:rPr>
         <w:instrText xml:space="preserve"> MERGEFIELD =fund.name \* MERGEFORMAT </w:instrText>
       </w:r>
       <w:r>
+        <w:rPr>
+          <w:bCs/>
+        </w:rPr>
         <w:fldChar w:fldCharType="separate"/>
       </w:r>
       <w:r>
         <w:rPr>
+          <w:bCs/>
           <w:noProof/>
           <w:lang w:val="en-US"/>
         </w:rPr>
@@ -917,46 +885,73 @@
       </w:r>
       <w:r>
         <w:rPr>
+          <w:bCs/>
           <w:noProof/>
         </w:rPr>
         <w:fldChar w:fldCharType="end"/>
       </w:r>
       <w:r>
+        <w:rPr>
+          <w:bCs/>
+        </w:rPr>
         <w:fldChar w:fldCharType="begin"/>
       </w:r>
       <w:r>
         <w:rPr>
+          <w:bCs/>
           <w:lang w:val="en-US"/>
         </w:rPr>
         <w:instrText xml:space="preserve"> MERGEFIELD fund.company:else \* MERGEFORMAT </w:instrText>
       </w:r>
       <w:r>
+        <w:rPr>
+          <w:bCs/>
+        </w:rPr>
         <w:fldChar w:fldCharType="separate"/>
       </w:r>
       <w:r>
         <w:rPr>
+          <w:bCs/>
           <w:noProof/>
           <w:lang w:val="en-US"/>
         </w:rPr>
         <w:t>«fund.company:else»</w:t>
       </w:r>
       <w:r>
+        <w:rPr>
+          <w:bCs/>
+        </w:rPr>
         <w:fldChar w:fldCharType="end"/>
       </w:r>
       <w:r>
+        <w:rPr>
+          <w:bCs/>
+          <w:lang w:val="en-US"/>
+        </w:rPr>
+        <w:t xml:space="preserve">Beteiligung an </w:t>
+      </w:r>
+      <w:r>
+        <w:rPr>
+          <w:bCs/>
+        </w:rPr>
         <w:fldChar w:fldCharType="begin"/>
       </w:r>
       <w:r>
         <w:rPr>
+          <w:bCs/>
           <w:lang w:val="en-US"/>
         </w:rPr>
         <w:instrText xml:space="preserve"> MERGEFIELD =fund.name \* MERGEFORMAT </w:instrText>
       </w:r>
       <w:r>
+        <w:rPr>
+          <w:bCs/>
+        </w:rPr>
         <w:fldChar w:fldCharType="separate"/>
       </w:r>
       <w:r>
         <w:rPr>
+          <w:bCs/>
           <w:noProof/>
           <w:lang w:val="en-US"/>
         </w:rPr>
@@ -964,24 +959,33 @@
       </w:r>
       <w:r>
         <w:rPr>
+          <w:bCs/>
           <w:noProof/>
         </w:rPr>
         <w:fldChar w:fldCharType="end"/>
       </w:r>
       <w:r>
+        <w:rPr>
+          <w:bCs/>
+        </w:rPr>
         <w:fldChar w:fldCharType="begin"/>
       </w:r>
       <w:r>
         <w:rPr>
+          <w:bCs/>
           <w:lang w:val="en-US"/>
         </w:rPr>
         <w:instrText xml:space="preserve"> MERGEFIELD fund.company:endIf \* MERGEFORMAT </w:instrText>
       </w:r>
       <w:r>
+        <w:rPr>
+          <w:bCs/>
+        </w:rPr>
         <w:fldChar w:fldCharType="separate"/>
       </w:r>
       <w:r>
         <w:rPr>
+          <w:bCs/>
           <w:noProof/>
           <w:lang w:val="en-US"/>
         </w:rPr>
@@ -989,43 +993,18 @@
       </w:r>
       <w:r>
         <w:rPr>
+          <w:bCs/>
           <w:noProof/>
         </w:rPr>
         <w:fldChar w:fldCharType="end"/>
       </w:r>
+      <w:bookmarkEnd w:id="0"/>
       <w:r>
         <w:rPr>
           <w:lang w:val="en-US"/>
         </w:rPr>
         <w:br/>
-      </w:r>
-      <w:proofErr w:type="spellStart"/>
-      <w:r>
-        <w:rPr>
-          <w:lang w:val="en-US"/>
-        </w:rPr>
-        <w:t>Ihr</w:t>
-      </w:r>
-      <w:proofErr w:type="spellEnd"/>
-      <w:r>
-        <w:rPr>
-          <w:lang w:val="en-US"/>
-        </w:rPr>
-        <w:t xml:space="preserve"> </w:t>
-      </w:r>
-      <w:proofErr w:type="spellStart"/>
-      <w:r>
-        <w:rPr>
-          <w:lang w:val="en-US"/>
-        </w:rPr>
-        <w:t>Zeichnungsbetrag</w:t>
-      </w:r>
-      <w:proofErr w:type="spellEnd"/>
-      <w:r>
-        <w:rPr>
-          <w:lang w:val="en-US"/>
-        </w:rPr>
-        <w:t xml:space="preserve">: </w:t>
+        <w:t xml:space="preserve">Ihr Zeichnungsbetrag: </w:t>
       </w:r>
       <w:r>
         <w:fldChar w:fldCharType="begin"/>
@@ -1096,8 +1075,6 @@
         </w:rPr>
         <w:fldChar w:fldCharType="end"/>
       </w:r>
-      <w:bookmarkStart w:id="0" w:name="_GoBack"/>
-      <w:bookmarkEnd w:id="0"/>
     </w:p>
     <w:p>
       <w:pPr>
@@ -1421,7 +1398,6 @@
                 <w:lang w:val="en-US" w:eastAsia="de-DE"/>
               </w:rPr>
             </w:pPr>
-            <w:proofErr w:type="spellStart"/>
             <w:r>
               <w:rPr>
                 <w:rFonts w:ascii="HelveticaNeueLT Com 55 Roman" w:eastAsia="Times New Roman" w:hAnsi="HelveticaNeueLT Com 55 Roman"/>
@@ -1429,17 +1405,7 @@
                 <w:color w:val="000000"/>
                 <w:lang w:val="en-US" w:eastAsia="de-DE"/>
               </w:rPr>
-              <w:t>Betrag</w:t>
-            </w:r>
-            <w:proofErr w:type="spellEnd"/>
-            <w:r>
-              <w:rPr>
-                <w:rFonts w:ascii="HelveticaNeueLT Com 55 Roman" w:eastAsia="Times New Roman" w:hAnsi="HelveticaNeueLT Com 55 Roman"/>
-                <w:b/>
-                <w:color w:val="000000"/>
-                <w:lang w:val="en-US" w:eastAsia="de-DE"/>
-              </w:rPr>
-              <w:t xml:space="preserve"> in </w:t>
+              <w:t xml:space="preserve">Betrag in </w:t>
             </w:r>
             <w:r>
               <w:rPr>
@@ -1658,41 +1624,13 @@
                 <w:lang w:eastAsia="de-DE"/>
               </w:rPr>
             </w:pPr>
-            <w:proofErr w:type="spellStart"/>
-            <w:r>
-              <w:rPr>
-                <w:rFonts w:ascii="HelveticaNeueLT Com 55 Roman" w:eastAsia="Times New Roman" w:hAnsi="HelveticaNeueLT Com 55 Roman"/>
-                <w:color w:val="000000"/>
-                <w:lang w:val="en-US" w:eastAsia="de-DE"/>
-              </w:rPr>
-              <w:t>Aussschüttung</w:t>
-            </w:r>
-            <w:proofErr w:type="spellEnd"/>
-            <w:r>
-              <w:rPr>
-                <w:rFonts w:ascii="HelveticaNeueLT Com 55 Roman" w:eastAsia="Times New Roman" w:hAnsi="HelveticaNeueLT Com 55 Roman"/>
-                <w:color w:val="000000"/>
-                <w:lang w:val="en-US" w:eastAsia="de-DE"/>
-              </w:rPr>
-              <w:t xml:space="preserve"> (</w:t>
-            </w:r>
-            <w:proofErr w:type="spellStart"/>
-            <w:r>
-              <w:rPr>
-                <w:rFonts w:ascii="HelveticaNeueLT Com 55 Roman" w:eastAsia="Times New Roman" w:hAnsi="HelveticaNeueLT Com 55 Roman"/>
-                <w:color w:val="000000"/>
-                <w:lang w:val="en-US" w:eastAsia="de-DE"/>
-              </w:rPr>
-              <w:t>Gesamtbetrag</w:t>
-            </w:r>
-            <w:proofErr w:type="spellEnd"/>
-            <w:r>
-              <w:rPr>
-                <w:rFonts w:ascii="HelveticaNeueLT Com 55 Roman" w:eastAsia="Times New Roman" w:hAnsi="HelveticaNeueLT Com 55 Roman"/>
-                <w:color w:val="000000"/>
-                <w:lang w:val="en-US" w:eastAsia="de-DE"/>
-              </w:rPr>
-              <w:t>)</w:t>
+            <w:r>
+              <w:rPr>
+                <w:rFonts w:ascii="HelveticaNeueLT Com 55 Roman" w:eastAsia="Times New Roman" w:hAnsi="HelveticaNeueLT Com 55 Roman"/>
+                <w:color w:val="000000"/>
+                <w:lang w:val="en-US" w:eastAsia="de-DE"/>
+              </w:rPr>
+              <w:t>Aussschüttung (Gesamtbetrag)</w:t>
             </w:r>
           </w:p>
         </w:tc>
@@ -2092,27 +2030,7 @@
                 <w:color w:val="000000"/>
                 <w:lang w:val="en-US" w:eastAsia="de-DE"/>
               </w:rPr>
-              <w:t xml:space="preserve">Davon </w:t>
-            </w:r>
-            <w:proofErr w:type="spellStart"/>
-            <w:r>
-              <w:rPr>
-                <w:rFonts w:ascii="HelveticaNeueLT Com 55 Roman" w:eastAsia="Times New Roman" w:hAnsi="HelveticaNeueLT Com 55 Roman"/>
-                <w:i/>
-                <w:color w:val="000000"/>
-                <w:lang w:val="en-US" w:eastAsia="de-DE"/>
-              </w:rPr>
-              <w:t>Rückführung</w:t>
-            </w:r>
-            <w:proofErr w:type="spellEnd"/>
-            <w:r>
-              <w:rPr>
-                <w:rFonts w:ascii="HelveticaNeueLT Com 55 Roman" w:eastAsia="Times New Roman" w:hAnsi="HelveticaNeueLT Com 55 Roman"/>
-                <w:i/>
-                <w:color w:val="000000"/>
-                <w:lang w:val="en-US" w:eastAsia="de-DE"/>
-              </w:rPr>
-              <w:t xml:space="preserve"> Kapital</w:t>
+              <w:t>Davon Rückführung Kapital</w:t>
             </w:r>
           </w:p>
         </w:tc>
@@ -2545,19 +2463,8 @@
                 <w:color w:val="000000"/>
                 <w:lang w:val="en-US" w:eastAsia="de-DE"/>
               </w:rPr>
-              <w:t xml:space="preserve">Davon </w:t>
-            </w:r>
-            <w:proofErr w:type="spellStart"/>
-            <w:r>
-              <w:rPr>
-                <w:rFonts w:ascii="HelveticaNeueLT Com 55 Roman" w:eastAsia="Times New Roman" w:hAnsi="HelveticaNeueLT Com 55 Roman"/>
-                <w:i/>
-                <w:color w:val="000000"/>
-                <w:lang w:val="en-US" w:eastAsia="de-DE"/>
-              </w:rPr>
-              <w:t>Beteiligungsgewinne</w:t>
-            </w:r>
-            <w:proofErr w:type="spellEnd"/>
+              <w:t>Davon Beteiligungsgewinne</w:t>
+            </w:r>
           </w:p>
         </w:tc>
         <w:tc>
@@ -2989,19 +2896,8 @@
                 <w:color w:val="000000"/>
                 <w:lang w:val="en-US" w:eastAsia="de-DE"/>
               </w:rPr>
-              <w:t xml:space="preserve">Davon </w:t>
-            </w:r>
-            <w:proofErr w:type="spellStart"/>
-            <w:r>
-              <w:rPr>
-                <w:rFonts w:ascii="HelveticaNeueLT Com 55 Roman" w:eastAsia="Times New Roman" w:hAnsi="HelveticaNeueLT Com 55 Roman"/>
-                <w:i/>
-                <w:color w:val="000000"/>
-                <w:lang w:val="en-US" w:eastAsia="de-DE"/>
-              </w:rPr>
-              <w:t>Dividenden</w:t>
-            </w:r>
-            <w:proofErr w:type="spellEnd"/>
+              <w:t>Davon Dividenden</w:t>
+            </w:r>
           </w:p>
         </w:tc>
         <w:tc>
@@ -3435,19 +3331,8 @@
                 <w:color w:val="000000"/>
                 <w:lang w:val="en-US" w:eastAsia="de-DE"/>
               </w:rPr>
-              <w:t xml:space="preserve">Davon </w:t>
-            </w:r>
-            <w:proofErr w:type="spellStart"/>
-            <w:r>
-              <w:rPr>
-                <w:rFonts w:ascii="HelveticaNeueLT Com 55 Roman" w:eastAsia="Times New Roman" w:hAnsi="HelveticaNeueLT Com 55 Roman"/>
-                <w:i/>
-                <w:color w:val="000000"/>
-                <w:lang w:val="en-US" w:eastAsia="de-DE"/>
-              </w:rPr>
-              <w:t>Zinsen</w:t>
-            </w:r>
-            <w:proofErr w:type="spellEnd"/>
+              <w:t>Davon Zinsen</w:t>
+            </w:r>
           </w:p>
         </w:tc>
         <w:tc>
@@ -5187,27 +5072,7 @@
                 <w:color w:val="000000"/>
                 <w:lang w:eastAsia="de-DE"/>
               </w:rPr>
-              <w:t>Davon wieder abrufbar (</w:t>
-            </w:r>
-            <w:proofErr w:type="spellStart"/>
-            <w:r>
-              <w:rPr>
-                <w:rFonts w:ascii="HelveticaNeueLT Com 55 Roman" w:eastAsia="Times New Roman" w:hAnsi="HelveticaNeueLT Com 55 Roman"/>
-                <w:i/>
-                <w:color w:val="000000"/>
-                <w:lang w:eastAsia="de-DE"/>
-              </w:rPr>
-              <w:t>Recallable</w:t>
-            </w:r>
-            <w:proofErr w:type="spellEnd"/>
-            <w:r>
-              <w:rPr>
-                <w:rFonts w:ascii="HelveticaNeueLT Com 55 Roman" w:eastAsia="Times New Roman" w:hAnsi="HelveticaNeueLT Com 55 Roman"/>
-                <w:i/>
-                <w:color w:val="000000"/>
-                <w:lang w:eastAsia="de-DE"/>
-              </w:rPr>
-              <w:t>)</w:t>
+              <w:t>Davon wieder abrufbar (Recallable)</w:t>
             </w:r>
           </w:p>
         </w:tc>
@@ -8151,49 +8016,7 @@
         <w:rPr>
           <w:lang w:val="en-US"/>
         </w:rPr>
-        <w:t xml:space="preserve">) von HQ Trust </w:t>
-      </w:r>
-      <w:proofErr w:type="spellStart"/>
-      <w:r>
-        <w:rPr>
-          <w:lang w:val="en-US"/>
-        </w:rPr>
-        <w:t>gerne</w:t>
-      </w:r>
-      <w:proofErr w:type="spellEnd"/>
-      <w:r>
-        <w:rPr>
-          <w:lang w:val="en-US"/>
-        </w:rPr>
-        <w:t xml:space="preserve"> </w:t>
-      </w:r>
-      <w:proofErr w:type="spellStart"/>
-      <w:r>
-        <w:rPr>
-          <w:lang w:val="en-US"/>
-        </w:rPr>
-        <w:t>zur</w:t>
-      </w:r>
-      <w:proofErr w:type="spellEnd"/>
-      <w:r>
-        <w:rPr>
-          <w:lang w:val="en-US"/>
-        </w:rPr>
-        <w:t xml:space="preserve"> </w:t>
-      </w:r>
-      <w:proofErr w:type="spellStart"/>
-      <w:r>
-        <w:rPr>
-          <w:lang w:val="en-US"/>
-        </w:rPr>
-        <w:t>Verfügung</w:t>
-      </w:r>
-      <w:proofErr w:type="spellEnd"/>
-      <w:r>
-        <w:rPr>
-          <w:lang w:val="en-US"/>
-        </w:rPr>
-        <w:t>.</w:t>
+        <w:t>) von HQ Trust gerne zur Verfügung.</w:t>
       </w:r>
     </w:p>
     <w:p>
@@ -8225,15 +8048,7 @@
         <w:jc w:val="both"/>
       </w:pPr>
       <w:r>
-        <w:t xml:space="preserve">HQ Asset </w:t>
-      </w:r>
-      <w:proofErr w:type="spellStart"/>
-      <w:r>
-        <w:t>Servicing</w:t>
-      </w:r>
-      <w:proofErr w:type="spellEnd"/>
-      <w:r>
-        <w:t xml:space="preserve"> GmbH</w:t>
+        <w:t>HQ Asset Servicing GmbH</w:t>
       </w:r>
     </w:p>
     <w:p>
@@ -8449,14 +8264,12 @@
         </w:sdtPr>
         <w:sdtEndPr/>
         <w:sdtContent>
-          <w:proofErr w:type="spellStart"/>
           <w:r>
             <w:rPr>
               <w:i/>
             </w:rPr>
             <w:t>Geschäftsführer</w:t>
           </w:r>
-          <w:proofErr w:type="spellEnd"/>
         </w:sdtContent>
       </w:sdt>
     </w:p>
@@ -8616,11 +8429,21 @@
                                 <w:r>
                                   <w:t xml:space="preserve">Schreiben vom </w:t>
                                 </w:r>
-                                <w:fldSimple w:instr=" MERGEFIELD =current_date \* MERGEFORMAT ">
-                                  <w:r>
-                                    <w:t>«=current_date»</w:t>
-                                  </w:r>
-                                </w:fldSimple>
+                                <w:r>
+                                  <w:fldChar w:fldCharType="begin"/>
+                                </w:r>
+                                <w:r>
+                                  <w:instrText xml:space="preserve"> MERGEFIELD =current_date \* MERGEFORMAT </w:instrText>
+                                </w:r>
+                                <w:r>
+                                  <w:fldChar w:fldCharType="separate"/>
+                                </w:r>
+                                <w:r>
+                                  <w:t>«=current_date»</w:t>
+                                </w:r>
+                                <w:r>
+                                  <w:fldChar w:fldCharType="end"/>
+                                </w:r>
                               </w:p>
                               <w:p>
                                 <w:pPr>
@@ -8763,15 +8586,7 @@
               <w:framePr w:vSpace="170" w:wrap="around" w:vAnchor="page" w:hAnchor="page" w:x="1419" w:y="15718"/>
             </w:pPr>
             <w:r>
-              <w:t xml:space="preserve">Sitz: Bad Homburg v. d. Höhe – Registergericht: AG Bad Homburg v. d. Höhe, HRB 9791 – </w:t>
-            </w:r>
-            <w:proofErr w:type="spellStart"/>
-            <w:r>
-              <w:t>USt-IdNr</w:t>
-            </w:r>
-            <w:proofErr w:type="spellEnd"/>
-            <w:r>
-              <w:t>. DE 246399007</w:t>
+              <w:t>Sitz: Bad Homburg v. d. Höhe – Registergericht: AG Bad Homburg v. d. Höhe, HRB 9791 – USt-IdNr. DE 246399007</w:t>
             </w:r>
           </w:p>
           <w:p>
@@ -11523,7 +11338,7 @@
 </file>
 
 <file path=customXml/itemProps2.xml><?xml version="1.0" encoding="utf-8"?>
-<ds:datastoreItem xmlns:ds="http://schemas.openxmlformats.org/officeDocument/2006/customXml" ds:itemID="{605D2CE6-315A-7040-AD28-E26EFBD8DF45}">
+<ds:datastoreItem xmlns:ds="http://schemas.openxmlformats.org/officeDocument/2006/customXml" ds:itemID="{56246427-7BD2-F243-A4D6-46859FA58545}">
   <ds:schemaRefs>
     <ds:schemaRef ds:uri="http://schemas.openxmlformats.org/officeDocument/2006/bibliography"/>
   </ds:schemaRefs>

</xml_diff>